<commit_message>
Use case purchase order
</commit_message>
<xml_diff>
--- a/TailorShop_Overview.docx
+++ b/TailorShop_Overview.docx
@@ -719,6 +719,246 @@
       <w:pPr>
         <w:jc w:val="center"/>
       </w:pPr>
+      <w:r>
+        <w:t xml:space="preserve">            </w:t>
+      </w:r>
+      <w:bookmarkStart w:id="0" w:name="_GoBack"/>
+      <w:bookmarkEnd w:id="0"/>
+      <w:r>
+        <w:t>Use case Purchase order</w:t>
+      </w:r>
+    </w:p>
+    <w:p>
+      <w:pPr>
+        <w:jc w:val="center"/>
+      </w:pPr>
+    </w:p>
+    <w:p>
+      <w:pPr>
+        <w:jc w:val="center"/>
+      </w:pPr>
+      <w:r>
+        <w:rPr>
+          <w:noProof/>
+        </w:rPr>
+        <w:drawing>
+          <wp:anchor distT="0" distB="0" distL="114300" distR="114300" simplePos="0" relativeHeight="251659264" behindDoc="0" locked="0" layoutInCell="1" allowOverlap="1">
+            <wp:simplePos x="0" y="0"/>
+            <wp:positionH relativeFrom="margin">
+              <wp:align>center</wp:align>
+            </wp:positionH>
+            <wp:positionV relativeFrom="paragraph">
+              <wp:posOffset>10160</wp:posOffset>
+            </wp:positionV>
+            <wp:extent cx="5238750" cy="6315075"/>
+            <wp:effectExtent l="0" t="0" r="0" b="9525"/>
+            <wp:wrapSquare wrapText="bothSides"/>
+            <wp:docPr id="7" name="Picture 7" descr="C:\Users\PIWROCK\Downloads\as.png"/>
+            <wp:cNvGraphicFramePr>
+              <a:graphicFrameLocks xmlns:a="http://schemas.openxmlformats.org/drawingml/2006/main" noChangeAspect="1"/>
+            </wp:cNvGraphicFramePr>
+            <a:graphic xmlns:a="http://schemas.openxmlformats.org/drawingml/2006/main">
+              <a:graphicData uri="http://schemas.openxmlformats.org/drawingml/2006/picture">
+                <pic:pic xmlns:pic="http://schemas.openxmlformats.org/drawingml/2006/picture">
+                  <pic:nvPicPr>
+                    <pic:cNvPr id="0" name="Picture 7" descr="C:\Users\PIWROCK\Downloads\as.png"/>
+                    <pic:cNvPicPr>
+                      <a:picLocks noChangeAspect="1" noChangeArrowheads="1"/>
+                    </pic:cNvPicPr>
+                  </pic:nvPicPr>
+                  <pic:blipFill>
+                    <a:blip r:embed="rId11">
+                      <a:extLst>
+                        <a:ext uri="{28A0092B-C50C-407E-A947-70E740481C1C}">
+                          <a14:useLocalDpi xmlns:a14="http://schemas.microsoft.com/office/drawing/2010/main" val="0"/>
+                        </a:ext>
+                      </a:extLst>
+                    </a:blip>
+                    <a:srcRect/>
+                    <a:stretch>
+                      <a:fillRect/>
+                    </a:stretch>
+                  </pic:blipFill>
+                  <pic:spPr bwMode="auto">
+                    <a:xfrm>
+                      <a:off x="0" y="0"/>
+                      <a:ext cx="5238750" cy="6315075"/>
+                    </a:xfrm>
+                    <a:prstGeom prst="rect">
+                      <a:avLst/>
+                    </a:prstGeom>
+                    <a:noFill/>
+                    <a:ln>
+                      <a:noFill/>
+                    </a:ln>
+                  </pic:spPr>
+                </pic:pic>
+              </a:graphicData>
+            </a:graphic>
+            <wp14:sizeRelH relativeFrom="page">
+              <wp14:pctWidth>0</wp14:pctWidth>
+            </wp14:sizeRelH>
+            <wp14:sizeRelV relativeFrom="page">
+              <wp14:pctHeight>0</wp14:pctHeight>
+            </wp14:sizeRelV>
+          </wp:anchor>
+        </w:drawing>
+      </w:r>
+    </w:p>
+    <w:p>
+      <w:pPr>
+        <w:jc w:val="center"/>
+      </w:pPr>
+    </w:p>
+    <w:p>
+      <w:pPr>
+        <w:jc w:val="center"/>
+      </w:pPr>
+    </w:p>
+    <w:p>
+      <w:pPr>
+        <w:jc w:val="center"/>
+      </w:pPr>
+    </w:p>
+    <w:p>
+      <w:pPr>
+        <w:jc w:val="center"/>
+      </w:pPr>
+    </w:p>
+    <w:p>
+      <w:pPr>
+        <w:jc w:val="center"/>
+      </w:pPr>
+    </w:p>
+    <w:p>
+      <w:pPr>
+        <w:jc w:val="center"/>
+      </w:pPr>
+    </w:p>
+    <w:p>
+      <w:pPr>
+        <w:jc w:val="center"/>
+      </w:pPr>
+    </w:p>
+    <w:p>
+      <w:pPr>
+        <w:jc w:val="center"/>
+      </w:pPr>
+    </w:p>
+    <w:p>
+      <w:pPr>
+        <w:jc w:val="center"/>
+      </w:pPr>
+    </w:p>
+    <w:p>
+      <w:pPr>
+        <w:jc w:val="center"/>
+      </w:pPr>
+    </w:p>
+    <w:p>
+      <w:pPr>
+        <w:jc w:val="center"/>
+      </w:pPr>
+    </w:p>
+    <w:p>
+      <w:pPr>
+        <w:jc w:val="center"/>
+      </w:pPr>
+    </w:p>
+    <w:p>
+      <w:pPr>
+        <w:jc w:val="center"/>
+      </w:pPr>
+    </w:p>
+    <w:p>
+      <w:pPr>
+        <w:jc w:val="center"/>
+      </w:pPr>
+    </w:p>
+    <w:p>
+      <w:pPr>
+        <w:jc w:val="center"/>
+      </w:pPr>
+    </w:p>
+    <w:p>
+      <w:pPr>
+        <w:jc w:val="center"/>
+      </w:pPr>
+    </w:p>
+    <w:p>
+      <w:pPr>
+        <w:jc w:val="center"/>
+      </w:pPr>
+    </w:p>
+    <w:p>
+      <w:pPr>
+        <w:jc w:val="center"/>
+      </w:pPr>
+    </w:p>
+    <w:p>
+      <w:pPr>
+        <w:jc w:val="center"/>
+      </w:pPr>
+    </w:p>
+    <w:p>
+      <w:pPr>
+        <w:jc w:val="center"/>
+      </w:pPr>
+    </w:p>
+    <w:p>
+      <w:pPr>
+        <w:jc w:val="center"/>
+      </w:pPr>
+    </w:p>
+    <w:p>
+      <w:pPr>
+        <w:jc w:val="center"/>
+      </w:pPr>
+    </w:p>
+    <w:p>
+      <w:pPr>
+        <w:jc w:val="center"/>
+      </w:pPr>
+    </w:p>
+    <w:p>
+      <w:pPr>
+        <w:jc w:val="center"/>
+      </w:pPr>
+    </w:p>
+    <w:p>
+      <w:pPr>
+        <w:jc w:val="center"/>
+      </w:pPr>
+    </w:p>
+    <w:p>
+      <w:pPr>
+        <w:jc w:val="center"/>
+      </w:pPr>
+    </w:p>
+    <w:p>
+      <w:pPr>
+        <w:jc w:val="center"/>
+      </w:pPr>
+    </w:p>
+    <w:p>
+      <w:pPr>
+        <w:jc w:val="center"/>
+      </w:pPr>
+    </w:p>
+    <w:p>
+      <w:pPr>
+        <w:jc w:val="center"/>
+      </w:pPr>
+    </w:p>
+    <w:p>
+      <w:pPr>
+        <w:jc w:val="center"/>
+      </w:pPr>
+    </w:p>
+    <w:p>
+      <w:pPr>
+        <w:jc w:val="center"/>
+      </w:pPr>
     </w:p>
     <w:p>
       <w:pPr>
@@ -740,7 +980,7 @@
       <w:r>
         <w:pict>
           <v:shape id="_x0000_i1027" type="#_x0000_t75" style="width:501.75pt;height:232.5pt">
-            <v:imagedata r:id="rId11" o:title="System Structure"/>
+            <v:imagedata r:id="rId12" o:title="System Structure"/>
           </v:shape>
         </w:pict>
       </w:r>
@@ -766,7 +1006,6 @@
     <w:p/>
     <w:p>
       <w:r>
-        <w:lastRenderedPageBreak/>
         <w:t>Static Structure and Data Analysis</w:t>
       </w:r>
     </w:p>
@@ -810,7 +1049,7 @@
                     </pic:cNvPicPr>
                   </pic:nvPicPr>
                   <pic:blipFill>
-                    <a:blip r:embed="rId12">
+                    <a:blip r:embed="rId13">
                       <a:extLst>
                         <a:ext uri="{28A0092B-C50C-407E-A947-70E740481C1C}">
                           <a14:useLocalDpi xmlns:a14="http://schemas.microsoft.com/office/drawing/2010/main" val="0"/>
@@ -873,7 +1112,7 @@
                     </pic:cNvPicPr>
                   </pic:nvPicPr>
                   <pic:blipFill>
-                    <a:blip r:embed="rId13">
+                    <a:blip r:embed="rId14">
                       <a:extLst>
                         <a:ext uri="{28A0092B-C50C-407E-A947-70E740481C1C}">
                           <a14:useLocalDpi xmlns:a14="http://schemas.microsoft.com/office/drawing/2010/main" val="0"/>
@@ -916,8 +1155,8 @@
       </w:pPr>
       <w:r>
         <w:pict>
-          <v:shape id="_x0000_i1035" type="#_x0000_t75" style="width:306.75pt;height:167.25pt">
-            <v:imagedata r:id="rId14" o:title="Insert manager"/>
+          <v:shape id="_x0000_i1028" type="#_x0000_t75" style="width:306.75pt;height:167.25pt">
+            <v:imagedata r:id="rId15" o:title="Insert manager"/>
           </v:shape>
         </w:pict>
       </w:r>
@@ -930,23 +1169,18 @@
     <w:p>
       <w:pPr>
         <w:jc w:val="center"/>
-        <w:rPr>
-          <w:rFonts w:hint="cs"/>
-        </w:rPr>
-      </w:pPr>
-      <w:r>
-        <w:lastRenderedPageBreak/>
+      </w:pPr>
+      <w:r>
         <w:pict>
-          <v:shape id="_x0000_i1037" type="#_x0000_t75" style="width:280.5pt;height:153pt">
-            <v:imagedata r:id="rId15" o:title="Update manager"/>
+          <v:shape id="_x0000_i1029" type="#_x0000_t75" style="width:280.5pt;height:153pt">
+            <v:imagedata r:id="rId16" o:title="Update manager"/>
           </v:shape>
         </w:pict>
       </w:r>
-      <w:bookmarkStart w:id="0" w:name="_GoBack"/>
-      <w:bookmarkEnd w:id="0"/>
-    </w:p>
-    <w:p>
-      <w:r>
+    </w:p>
+    <w:p>
+      <w:r>
+        <w:lastRenderedPageBreak/>
         <w:tab/>
       </w:r>
     </w:p>

</xml_diff>

<commit_message>
MVC of Customer management
MVC of Customer management  ling
</commit_message>
<xml_diff>
--- a/TailorShop_Overview.docx
+++ b/TailorShop_Overview.docx
@@ -605,6 +605,22 @@
       </w:pPr>
       <w:r>
         <w:t>Use case Customer</w:t>
+      </w:r>
+      <w:r>
+        <w:t xml:space="preserve"> </w:t>
+      </w:r>
+      <w:r>
+        <w:t>(</w:t>
+      </w:r>
+      <w:r>
+        <w:rPr>
+          <w:rFonts w:cs="Cordia New" w:hint="cs"/>
+          <w:cs/>
+        </w:rPr>
+        <w:t>นาย จิรวัฒน์ เพ็ชรุพันธ์ 5730213058</w:t>
+      </w:r>
+      <w:r>
+        <w:t>)</w:t>
       </w:r>
     </w:p>
     <w:p>
@@ -1623,10 +1639,7 @@
     <w:p/>
     <w:p/>
     <w:p/>
-    <w:p>
-      <w:bookmarkStart w:id="0" w:name="_GoBack"/>
-      <w:bookmarkEnd w:id="0"/>
-    </w:p>
+    <w:p/>
     <w:p/>
     <w:p/>
     <w:p>
@@ -1641,7 +1654,7 @@
               <wp:posOffset>962025</wp:posOffset>
             </wp:positionH>
             <wp:positionV relativeFrom="paragraph">
-              <wp:posOffset>149225</wp:posOffset>
+              <wp:posOffset>196850</wp:posOffset>
             </wp:positionV>
             <wp:extent cx="4686300" cy="2152650"/>
             <wp:effectExtent l="0" t="0" r="0" b="0"/>
@@ -1702,6 +1715,302 @@
     <w:p/>
     <w:p/>
     <w:p/>
+    <w:p/>
+    <w:p/>
+    <w:p/>
+    <w:p/>
+    <w:p/>
+    <w:p>
+      <w:pPr>
+        <w:rPr>
+          <w:rFonts w:cs="Cordia New"/>
+        </w:rPr>
+      </w:pPr>
+      <w:r>
+        <w:lastRenderedPageBreak/>
+        <w:t xml:space="preserve">MVC of </w:t>
+      </w:r>
+      <w:r>
+        <w:t>Customer</w:t>
+      </w:r>
+      <w:r>
+        <w:t xml:space="preserve"> management (</w:t>
+      </w:r>
+      <w:r>
+        <w:rPr>
+          <w:rFonts w:cs="Cordia New" w:hint="cs"/>
+          <w:cs/>
+        </w:rPr>
+        <w:t>นาย จิรวัฒน์ เพ็ชรุพันธ์ 5730213058</w:t>
+      </w:r>
+      <w:r>
+        <w:rPr>
+          <w:rFonts w:cs="Cordia New"/>
+          <w:cs/>
+        </w:rPr>
+        <w:t>)</w:t>
+      </w:r>
+    </w:p>
+    <w:p>
+      <w:pPr>
+        <w:rPr>
+          <w:rFonts w:hint="cs"/>
+        </w:rPr>
+      </w:pPr>
+      <w:r>
+        <w:rPr>
+          <w:rFonts w:hint="cs"/>
+          <w:noProof/>
+        </w:rPr>
+        <w:drawing>
+          <wp:anchor distT="0" distB="0" distL="114300" distR="114300" simplePos="0" relativeHeight="251664384" behindDoc="0" locked="0" layoutInCell="1" allowOverlap="1">
+            <wp:simplePos x="0" y="0"/>
+            <wp:positionH relativeFrom="column">
+              <wp:posOffset>857250</wp:posOffset>
+            </wp:positionH>
+            <wp:positionV relativeFrom="paragraph">
+              <wp:posOffset>89535</wp:posOffset>
+            </wp:positionV>
+            <wp:extent cx="3646057" cy="2034540"/>
+            <wp:effectExtent l="0" t="0" r="0" b="3810"/>
+            <wp:wrapNone/>
+            <wp:docPr id="16" name="รูปภาพ 16"/>
+            <wp:cNvGraphicFramePr>
+              <a:graphicFrameLocks xmlns:a="http://schemas.openxmlformats.org/drawingml/2006/main" noChangeAspect="1"/>
+            </wp:cNvGraphicFramePr>
+            <a:graphic xmlns:a="http://schemas.openxmlformats.org/drawingml/2006/main">
+              <a:graphicData uri="http://schemas.openxmlformats.org/drawingml/2006/picture">
+                <pic:pic xmlns:pic="http://schemas.openxmlformats.org/drawingml/2006/picture">
+                  <pic:nvPicPr>
+                    <pic:cNvPr id="16" name="insert.png"/>
+                    <pic:cNvPicPr/>
+                  </pic:nvPicPr>
+                  <pic:blipFill>
+                    <a:blip r:embed="rId22">
+                      <a:extLst>
+                        <a:ext uri="{28A0092B-C50C-407E-A947-70E740481C1C}">
+                          <a14:useLocalDpi xmlns:a14="http://schemas.microsoft.com/office/drawing/2010/main" val="0"/>
+                        </a:ext>
+                      </a:extLst>
+                    </a:blip>
+                    <a:stretch>
+                      <a:fillRect/>
+                    </a:stretch>
+                  </pic:blipFill>
+                  <pic:spPr>
+                    <a:xfrm>
+                      <a:off x="0" y="0"/>
+                      <a:ext cx="3646057" cy="2034540"/>
+                    </a:xfrm>
+                    <a:prstGeom prst="rect">
+                      <a:avLst/>
+                    </a:prstGeom>
+                  </pic:spPr>
+                </pic:pic>
+              </a:graphicData>
+            </a:graphic>
+            <wp14:sizeRelH relativeFrom="margin">
+              <wp14:pctWidth>0</wp14:pctWidth>
+            </wp14:sizeRelH>
+            <wp14:sizeRelV relativeFrom="margin">
+              <wp14:pctHeight>0</wp14:pctHeight>
+            </wp14:sizeRelV>
+          </wp:anchor>
+        </w:drawing>
+      </w:r>
+    </w:p>
+    <w:p>
+      <w:pPr>
+        <w:rPr>
+          <w:rFonts w:hint="cs"/>
+        </w:rPr>
+      </w:pPr>
+      <w:bookmarkStart w:id="0" w:name="_GoBack"/>
+      <w:r>
+        <w:rPr>
+          <w:rFonts w:hint="cs"/>
+          <w:noProof/>
+        </w:rPr>
+        <w:drawing>
+          <wp:anchor distT="0" distB="0" distL="114300" distR="114300" simplePos="0" relativeHeight="251665408" behindDoc="0" locked="0" layoutInCell="1" allowOverlap="1">
+            <wp:simplePos x="0" y="0"/>
+            <wp:positionH relativeFrom="column">
+              <wp:posOffset>857250</wp:posOffset>
+            </wp:positionH>
+            <wp:positionV relativeFrom="paragraph">
+              <wp:posOffset>6233160</wp:posOffset>
+            </wp:positionV>
+            <wp:extent cx="3943067" cy="2200275"/>
+            <wp:effectExtent l="0" t="0" r="635" b="0"/>
+            <wp:wrapNone/>
+            <wp:docPr id="17" name="รูปภาพ 17"/>
+            <wp:cNvGraphicFramePr>
+              <a:graphicFrameLocks xmlns:a="http://schemas.openxmlformats.org/drawingml/2006/main" noChangeAspect="1"/>
+            </wp:cNvGraphicFramePr>
+            <a:graphic xmlns:a="http://schemas.openxmlformats.org/drawingml/2006/main">
+              <a:graphicData uri="http://schemas.openxmlformats.org/drawingml/2006/picture">
+                <pic:pic xmlns:pic="http://schemas.openxmlformats.org/drawingml/2006/picture">
+                  <pic:nvPicPr>
+                    <pic:cNvPr id="17" name="Preview.png"/>
+                    <pic:cNvPicPr/>
+                  </pic:nvPicPr>
+                  <pic:blipFill>
+                    <a:blip r:embed="rId23">
+                      <a:extLst>
+                        <a:ext uri="{28A0092B-C50C-407E-A947-70E740481C1C}">
+                          <a14:useLocalDpi xmlns:a14="http://schemas.microsoft.com/office/drawing/2010/main" val="0"/>
+                        </a:ext>
+                      </a:extLst>
+                    </a:blip>
+                    <a:stretch>
+                      <a:fillRect/>
+                    </a:stretch>
+                  </pic:blipFill>
+                  <pic:spPr>
+                    <a:xfrm>
+                      <a:off x="0" y="0"/>
+                      <a:ext cx="3943067" cy="2200275"/>
+                    </a:xfrm>
+                    <a:prstGeom prst="rect">
+                      <a:avLst/>
+                    </a:prstGeom>
+                  </pic:spPr>
+                </pic:pic>
+              </a:graphicData>
+            </a:graphic>
+            <wp14:sizeRelH relativeFrom="margin">
+              <wp14:pctWidth>0</wp14:pctWidth>
+            </wp14:sizeRelH>
+            <wp14:sizeRelV relativeFrom="margin">
+              <wp14:pctHeight>0</wp14:pctHeight>
+            </wp14:sizeRelV>
+          </wp:anchor>
+        </w:drawing>
+      </w:r>
+      <w:bookmarkEnd w:id="0"/>
+      <w:r>
+        <w:rPr>
+          <w:rFonts w:hint="cs"/>
+          <w:noProof/>
+        </w:rPr>
+        <w:drawing>
+          <wp:anchor distT="0" distB="0" distL="114300" distR="114300" simplePos="0" relativeHeight="251663360" behindDoc="0" locked="0" layoutInCell="1" allowOverlap="1">
+            <wp:simplePos x="0" y="0"/>
+            <wp:positionH relativeFrom="column">
+              <wp:posOffset>851040</wp:posOffset>
+            </wp:positionH>
+            <wp:positionV relativeFrom="paragraph">
+              <wp:posOffset>4109085</wp:posOffset>
+            </wp:positionV>
+            <wp:extent cx="3652640" cy="2038214"/>
+            <wp:effectExtent l="0" t="0" r="5080" b="635"/>
+            <wp:wrapNone/>
+            <wp:docPr id="8" name="รูปภาพ 8"/>
+            <wp:cNvGraphicFramePr>
+              <a:graphicFrameLocks xmlns:a="http://schemas.openxmlformats.org/drawingml/2006/main" noChangeAspect="1"/>
+            </wp:cNvGraphicFramePr>
+            <a:graphic xmlns:a="http://schemas.openxmlformats.org/drawingml/2006/main">
+              <a:graphicData uri="http://schemas.openxmlformats.org/drawingml/2006/picture">
+                <pic:pic xmlns:pic="http://schemas.openxmlformats.org/drawingml/2006/picture">
+                  <pic:nvPicPr>
+                    <pic:cNvPr id="8" name="Delete.png"/>
+                    <pic:cNvPicPr/>
+                  </pic:nvPicPr>
+                  <pic:blipFill>
+                    <a:blip r:embed="rId24">
+                      <a:extLst>
+                        <a:ext uri="{28A0092B-C50C-407E-A947-70E740481C1C}">
+                          <a14:useLocalDpi xmlns:a14="http://schemas.microsoft.com/office/drawing/2010/main" val="0"/>
+                        </a:ext>
+                      </a:extLst>
+                    </a:blip>
+                    <a:stretch>
+                      <a:fillRect/>
+                    </a:stretch>
+                  </pic:blipFill>
+                  <pic:spPr>
+                    <a:xfrm>
+                      <a:off x="0" y="0"/>
+                      <a:ext cx="3652640" cy="2038214"/>
+                    </a:xfrm>
+                    <a:prstGeom prst="rect">
+                      <a:avLst/>
+                    </a:prstGeom>
+                  </pic:spPr>
+                </pic:pic>
+              </a:graphicData>
+            </a:graphic>
+            <wp14:sizeRelH relativeFrom="margin">
+              <wp14:pctWidth>0</wp14:pctWidth>
+            </wp14:sizeRelH>
+            <wp14:sizeRelV relativeFrom="margin">
+              <wp14:pctHeight>0</wp14:pctHeight>
+            </wp14:sizeRelV>
+          </wp:anchor>
+        </w:drawing>
+      </w:r>
+      <w:r>
+        <w:rPr>
+          <w:rFonts w:hint="cs"/>
+          <w:noProof/>
+        </w:rPr>
+        <w:drawing>
+          <wp:anchor distT="0" distB="0" distL="114300" distR="114300" simplePos="0" relativeHeight="251666432" behindDoc="0" locked="0" layoutInCell="1" allowOverlap="1">
+            <wp:simplePos x="0" y="0"/>
+            <wp:positionH relativeFrom="column">
+              <wp:posOffset>857250</wp:posOffset>
+            </wp:positionH>
+            <wp:positionV relativeFrom="paragraph">
+              <wp:posOffset>1993900</wp:posOffset>
+            </wp:positionV>
+            <wp:extent cx="3594848" cy="2005965"/>
+            <wp:effectExtent l="0" t="0" r="5715" b="0"/>
+            <wp:wrapNone/>
+            <wp:docPr id="18" name="รูปภาพ 18"/>
+            <wp:cNvGraphicFramePr>
+              <a:graphicFrameLocks xmlns:a="http://schemas.openxmlformats.org/drawingml/2006/main" noChangeAspect="1"/>
+            </wp:cNvGraphicFramePr>
+            <a:graphic xmlns:a="http://schemas.openxmlformats.org/drawingml/2006/main">
+              <a:graphicData uri="http://schemas.openxmlformats.org/drawingml/2006/picture">
+                <pic:pic xmlns:pic="http://schemas.openxmlformats.org/drawingml/2006/picture">
+                  <pic:nvPicPr>
+                    <pic:cNvPr id="18" name="Update.png"/>
+                    <pic:cNvPicPr/>
+                  </pic:nvPicPr>
+                  <pic:blipFill>
+                    <a:blip r:embed="rId25">
+                      <a:extLst>
+                        <a:ext uri="{28A0092B-C50C-407E-A947-70E740481C1C}">
+                          <a14:useLocalDpi xmlns:a14="http://schemas.microsoft.com/office/drawing/2010/main" val="0"/>
+                        </a:ext>
+                      </a:extLst>
+                    </a:blip>
+                    <a:stretch>
+                      <a:fillRect/>
+                    </a:stretch>
+                  </pic:blipFill>
+                  <pic:spPr>
+                    <a:xfrm>
+                      <a:off x="0" y="0"/>
+                      <a:ext cx="3594848" cy="2005965"/>
+                    </a:xfrm>
+                    <a:prstGeom prst="rect">
+                      <a:avLst/>
+                    </a:prstGeom>
+                  </pic:spPr>
+                </pic:pic>
+              </a:graphicData>
+            </a:graphic>
+            <wp14:sizeRelH relativeFrom="margin">
+              <wp14:pctWidth>0</wp14:pctWidth>
+            </wp14:sizeRelH>
+            <wp14:sizeRelV relativeFrom="margin">
+              <wp14:pctHeight>0</wp14:pctHeight>
+            </wp14:sizeRelV>
+          </wp:anchor>
+        </w:drawing>
+      </w:r>
+    </w:p>
     <w:sectPr>
       <w:pgSz w:w="11906" w:h="16838"/>
       <w:pgMar w:top="720" w:right="720" w:bottom="720" w:left="720" w:header="708" w:footer="708" w:gutter="0"/>

</xml_diff>

<commit_message>
Sequence Diagram of cloth management
</commit_message>
<xml_diff>
--- a/TailorShop_Overview.docx
+++ b/TailorShop_Overview.docx
@@ -34,7 +34,7 @@
             <o:lock v:ext="edit" aspectratio="t"/>
           </v:shapetype>
           <v:shape id="_x0000_i1025" type="#_x0000_t75" style="width:259.5pt;height:425.25pt">
-            <v:imagedata r:id="rId6" o:title="OverView"/>
+            <v:imagedata r:id="rId7" o:title="OverView"/>
           </v:shape>
         </w:pict>
       </w:r>
@@ -132,7 +132,7 @@
       <w:r>
         <w:pict>
           <v:shape id="_x0000_i1026" type="#_x0000_t75" style="width:312pt;height:365.25pt">
-            <v:imagedata r:id="rId7" o:title="Manager"/>
+            <v:imagedata r:id="rId8" o:title="Manager"/>
           </v:shape>
         </w:pict>
       </w:r>
@@ -258,7 +258,7 @@
                     <pic:cNvPicPr/>
                   </pic:nvPicPr>
                   <pic:blipFill>
-                    <a:blip r:embed="rId8">
+                    <a:blip r:embed="rId9">
                       <a:extLst>
                         <a:ext uri="{28A0092B-C50C-407E-A947-70E740481C1C}">
                           <a14:useLocalDpi xmlns:a14="http://schemas.microsoft.com/office/drawing/2010/main" val="0"/>
@@ -379,7 +379,7 @@
                     <pic:cNvPicPr/>
                   </pic:nvPicPr>
                   <pic:blipFill>
-                    <a:blip r:embed="rId9">
+                    <a:blip r:embed="rId10">
                       <a:extLst>
                         <a:ext uri="{28A0092B-C50C-407E-A947-70E740481C1C}">
                           <a14:useLocalDpi xmlns:a14="http://schemas.microsoft.com/office/drawing/2010/main" val="0"/>
@@ -652,7 +652,7 @@
                     <pic:cNvPicPr/>
                   </pic:nvPicPr>
                   <pic:blipFill>
-                    <a:blip r:embed="rId10">
+                    <a:blip r:embed="rId11">
                       <a:extLst>
                         <a:ext uri="{28A0092B-C50C-407E-A947-70E740481C1C}">
                           <a14:useLocalDpi xmlns:a14="http://schemas.microsoft.com/office/drawing/2010/main" val="0"/>
@@ -803,7 +803,7 @@
                     </pic:cNvPicPr>
                   </pic:nvPicPr>
                   <pic:blipFill>
-                    <a:blip r:embed="rId11">
+                    <a:blip r:embed="rId12">
                       <a:extLst>
                         <a:ext uri="{28A0092B-C50C-407E-A947-70E740481C1C}">
                           <a14:useLocalDpi xmlns:a14="http://schemas.microsoft.com/office/drawing/2010/main" val="0"/>
@@ -893,7 +893,7 @@
       <w:r>
         <w:pict>
           <v:shape id="_x0000_i1027" type="#_x0000_t75" style="width:501.75pt;height:232.5pt">
-            <v:imagedata r:id="rId12" o:title="System Structure"/>
+            <v:imagedata r:id="rId13" o:title="System Structure"/>
           </v:shape>
         </w:pict>
       </w:r>
@@ -963,7 +963,7 @@
                     </pic:cNvPicPr>
                   </pic:nvPicPr>
                   <pic:blipFill>
-                    <a:blip r:embed="rId13">
+                    <a:blip r:embed="rId14">
                       <a:extLst>
                         <a:ext uri="{28A0092B-C50C-407E-A947-70E740481C1C}">
                           <a14:useLocalDpi xmlns:a14="http://schemas.microsoft.com/office/drawing/2010/main" val="0"/>
@@ -1026,7 +1026,7 @@
                     </pic:cNvPicPr>
                   </pic:nvPicPr>
                   <pic:blipFill>
-                    <a:blip r:embed="rId14">
+                    <a:blip r:embed="rId15">
                       <a:extLst>
                         <a:ext uri="{28A0092B-C50C-407E-A947-70E740481C1C}">
                           <a14:useLocalDpi xmlns:a14="http://schemas.microsoft.com/office/drawing/2010/main" val="0"/>
@@ -1070,7 +1070,7 @@
       <w:r>
         <w:pict>
           <v:shape id="_x0000_i1028" type="#_x0000_t75" style="width:306.75pt;height:167.25pt">
-            <v:imagedata r:id="rId15" o:title="Insert manager"/>
+            <v:imagedata r:id="rId16" o:title="Insert manager"/>
           </v:shape>
         </w:pict>
       </w:r>
@@ -1087,7 +1087,7 @@
       <w:r>
         <w:pict>
           <v:shape id="_x0000_i1029" type="#_x0000_t75" style="width:280.5pt;height:153pt">
-            <v:imagedata r:id="rId16" o:title="Update manager"/>
+            <v:imagedata r:id="rId17" o:title="Update manager"/>
           </v:shape>
         </w:pict>
       </w:r>
@@ -1160,7 +1160,7 @@
                     <pic:cNvPicPr/>
                   </pic:nvPicPr>
                   <pic:blipFill>
-                    <a:blip r:embed="rId17">
+                    <a:blip r:embed="rId18">
                       <a:extLst>
                         <a:ext uri="{28A0092B-C50C-407E-A947-70E740481C1C}">
                           <a14:useLocalDpi xmlns:a14="http://schemas.microsoft.com/office/drawing/2010/main" val="0"/>
@@ -1211,7 +1211,7 @@
                     <pic:cNvPicPr/>
                   </pic:nvPicPr>
                   <pic:blipFill>
-                    <a:blip r:embed="rId18">
+                    <a:blip r:embed="rId19">
                       <a:extLst>
                         <a:ext uri="{28A0092B-C50C-407E-A947-70E740481C1C}">
                           <a14:useLocalDpi xmlns:a14="http://schemas.microsoft.com/office/drawing/2010/main" val="0"/>
@@ -1262,7 +1262,7 @@
                     <pic:cNvPicPr/>
                   </pic:nvPicPr>
                   <pic:blipFill>
-                    <a:blip r:embed="rId19">
+                    <a:blip r:embed="rId20">
                       <a:extLst>
                         <a:ext uri="{28A0092B-C50C-407E-A947-70E740481C1C}">
                           <a14:useLocalDpi xmlns:a14="http://schemas.microsoft.com/office/drawing/2010/main" val="0"/>
@@ -1313,7 +1313,7 @@
                     <pic:cNvPicPr/>
                   </pic:nvPicPr>
                   <pic:blipFill>
-                    <a:blip r:embed="rId20">
+                    <a:blip r:embed="rId21">
                       <a:extLst>
                         <a:ext uri="{28A0092B-C50C-407E-A947-70E740481C1C}">
                           <a14:useLocalDpi xmlns:a14="http://schemas.microsoft.com/office/drawing/2010/main" val="0"/>
@@ -1416,7 +1416,7 @@
                     <pic:cNvPicPr/>
                   </pic:nvPicPr>
                   <pic:blipFill rotWithShape="1">
-                    <a:blip r:embed="rId21">
+                    <a:blip r:embed="rId22">
                       <a:extLst>
                         <a:ext uri="{28A0092B-C50C-407E-A947-70E740481C1C}">
                           <a14:useLocalDpi xmlns:a14="http://schemas.microsoft.com/office/drawing/2010/main" val="0"/>
@@ -1505,7 +1505,7 @@
                     <pic:cNvPicPr/>
                   </pic:nvPicPr>
                   <pic:blipFill rotWithShape="1">
-                    <a:blip r:embed="rId21">
+                    <a:blip r:embed="rId22">
                       <a:extLst>
                         <a:ext uri="{28A0092B-C50C-407E-A947-70E740481C1C}">
                           <a14:useLocalDpi xmlns:a14="http://schemas.microsoft.com/office/drawing/2010/main" val="0"/>
@@ -1595,7 +1595,7 @@
                     <pic:cNvPicPr/>
                   </pic:nvPicPr>
                   <pic:blipFill rotWithShape="1">
-                    <a:blip r:embed="rId21">
+                    <a:blip r:embed="rId22">
                       <a:extLst>
                         <a:ext uri="{28A0092B-C50C-407E-A947-70E740481C1C}">
                           <a14:useLocalDpi xmlns:a14="http://schemas.microsoft.com/office/drawing/2010/main" val="0"/>
@@ -1671,7 +1671,7 @@
                     <pic:cNvPicPr/>
                   </pic:nvPicPr>
                   <pic:blipFill rotWithShape="1">
-                    <a:blip r:embed="rId21">
+                    <a:blip r:embed="rId22">
                       <a:extLst>
                         <a:ext uri="{28A0092B-C50C-407E-A947-70E740481C1C}">
                           <a14:useLocalDpi xmlns:a14="http://schemas.microsoft.com/office/drawing/2010/main" val="0"/>
@@ -1752,11 +1752,6 @@
       </w:r>
     </w:p>
     <w:p>
-      <w:pPr>
-        <w:rPr>
-          <w:rFonts w:hint="cs"/>
-        </w:rPr>
-      </w:pPr>
       <w:r>
         <w:rPr>
           <w:rFonts w:hint="cs"/>
@@ -1786,7 +1781,7 @@
                     <pic:cNvPicPr/>
                   </pic:nvPicPr>
                   <pic:blipFill>
-                    <a:blip r:embed="rId22">
+                    <a:blip r:embed="rId23">
                       <a:extLst>
                         <a:ext uri="{28A0092B-C50C-407E-A947-70E740481C1C}">
                           <a14:useLocalDpi xmlns:a14="http://schemas.microsoft.com/office/drawing/2010/main" val="0"/>
@@ -1820,12 +1815,6 @@
       </w:r>
     </w:p>
     <w:p>
-      <w:pPr>
-        <w:rPr>
-          <w:rFonts w:hint="cs"/>
-        </w:rPr>
-      </w:pPr>
-      <w:bookmarkStart w:id="0" w:name="_GoBack"/>
       <w:r>
         <w:rPr>
           <w:rFonts w:hint="cs"/>
@@ -1855,7 +1844,7 @@
                     <pic:cNvPicPr/>
                   </pic:nvPicPr>
                   <pic:blipFill>
-                    <a:blip r:embed="rId23">
+                    <a:blip r:embed="rId24">
                       <a:extLst>
                         <a:ext uri="{28A0092B-C50C-407E-A947-70E740481C1C}">
                           <a14:useLocalDpi xmlns:a14="http://schemas.microsoft.com/office/drawing/2010/main" val="0"/>
@@ -1887,7 +1876,6 @@
           </wp:anchor>
         </w:drawing>
       </w:r>
-      <w:bookmarkEnd w:id="0"/>
       <w:r>
         <w:rPr>
           <w:rFonts w:hint="cs"/>
@@ -1917,7 +1905,7 @@
                     <pic:cNvPicPr/>
                   </pic:nvPicPr>
                   <pic:blipFill>
-                    <a:blip r:embed="rId24">
+                    <a:blip r:embed="rId25">
                       <a:extLst>
                         <a:ext uri="{28A0092B-C50C-407E-A947-70E740481C1C}">
                           <a14:useLocalDpi xmlns:a14="http://schemas.microsoft.com/office/drawing/2010/main" val="0"/>
@@ -1978,7 +1966,7 @@
                     <pic:cNvPicPr/>
                   </pic:nvPicPr>
                   <pic:blipFill>
-                    <a:blip r:embed="rId25">
+                    <a:blip r:embed="rId26">
                       <a:extLst>
                         <a:ext uri="{28A0092B-C50C-407E-A947-70E740481C1C}">
                           <a14:useLocalDpi xmlns:a14="http://schemas.microsoft.com/office/drawing/2010/main" val="0"/>
@@ -2011,6 +1999,576 @@
         </w:drawing>
       </w:r>
     </w:p>
+    <w:p/>
+    <w:p/>
+    <w:p/>
+    <w:p/>
+    <w:p/>
+    <w:p/>
+    <w:p/>
+    <w:p/>
+    <w:p/>
+    <w:p/>
+    <w:p/>
+    <w:p/>
+    <w:p/>
+    <w:p/>
+    <w:p/>
+    <w:p/>
+    <w:p/>
+    <w:p/>
+    <w:p/>
+    <w:p/>
+    <w:p/>
+    <w:p/>
+    <w:p/>
+    <w:p/>
+    <w:p/>
+    <w:p/>
+    <w:p/>
+    <w:p/>
+    <w:p/>
+    <w:p>
+      <w:pPr>
+        <w:jc w:val="center"/>
+      </w:pPr>
+    </w:p>
+    <w:p>
+      <w:pPr>
+        <w:jc w:val="center"/>
+      </w:pPr>
+      <w:bookmarkStart w:id="0" w:name="_GoBack"/>
+      <w:bookmarkEnd w:id="0"/>
+    </w:p>
+    <w:p>
+      <w:pPr>
+        <w:rPr>
+          <w:b/>
+          <w:bCs/>
+          <w:sz w:val="28"/>
+          <w:u w:val="single"/>
+        </w:rPr>
+      </w:pPr>
+      <w:r>
+        <w:rPr>
+          <w:b/>
+          <w:bCs/>
+          <w:sz w:val="28"/>
+          <w:u w:val="single"/>
+        </w:rPr>
+        <w:lastRenderedPageBreak/>
+        <w:t>Sequence Diagram</w:t>
+      </w:r>
+      <w:r>
+        <w:rPr>
+          <w:rFonts w:hint="cs"/>
+          <w:b/>
+          <w:bCs/>
+          <w:sz w:val="28"/>
+          <w:u w:val="single"/>
+          <w:cs/>
+        </w:rPr>
+        <w:t xml:space="preserve"> </w:t>
+      </w:r>
+      <w:r>
+        <w:rPr>
+          <w:b/>
+          <w:bCs/>
+          <w:sz w:val="28"/>
+          <w:u w:val="single"/>
+        </w:rPr>
+        <w:t>of cloth management (</w:t>
+      </w:r>
+      <w:r>
+        <w:rPr>
+          <w:rFonts w:hint="cs"/>
+          <w:b/>
+          <w:bCs/>
+          <w:sz w:val="28"/>
+          <w:u w:val="single"/>
+          <w:cs/>
+        </w:rPr>
+        <w:t xml:space="preserve">นายสรศักดิ์ แก้วยาว </w:t>
+      </w:r>
+      <w:r>
+        <w:rPr>
+          <w:b/>
+          <w:bCs/>
+          <w:sz w:val="28"/>
+          <w:u w:val="single"/>
+        </w:rPr>
+        <w:t>5730213082)</w:t>
+      </w:r>
+    </w:p>
+    <w:p>
+      <w:pPr>
+        <w:rPr>
+          <w:b/>
+          <w:bCs/>
+        </w:rPr>
+      </w:pPr>
+      <w:r>
+        <w:rPr>
+          <w:b/>
+          <w:bCs/>
+        </w:rPr>
+        <w:t>Sequence Diagram demonstrating operation “Insert new cloth”</w:t>
+      </w:r>
+    </w:p>
+    <w:p>
+      <w:pPr>
+        <w:pStyle w:val="a7"/>
+        <w:numPr>
+          <w:ilvl w:val="0"/>
+          <w:numId w:val="1"/>
+        </w:numPr>
+      </w:pPr>
+      <w:r>
+        <w:t>This diagram describ</w:t>
+      </w:r>
+      <w:r>
+        <w:t>es the system scenario of “UC310: Insert Cloth data</w:t>
+      </w:r>
+    </w:p>
+    <w:p>
+      <w:pPr>
+        <w:pStyle w:val="a7"/>
+      </w:pPr>
+      <w:r>
+        <w:rPr>
+          <w:noProof/>
+        </w:rPr>
+        <w:drawing>
+          <wp:anchor distT="0" distB="0" distL="114300" distR="114300" simplePos="0" relativeHeight="251667456" behindDoc="0" locked="0" layoutInCell="1" allowOverlap="1">
+            <wp:simplePos x="0" y="0"/>
+            <wp:positionH relativeFrom="margin">
+              <wp:align>center</wp:align>
+            </wp:positionH>
+            <wp:positionV relativeFrom="paragraph">
+              <wp:posOffset>120015</wp:posOffset>
+            </wp:positionV>
+            <wp:extent cx="5581650" cy="3615055"/>
+            <wp:effectExtent l="0" t="0" r="0" b="4445"/>
+            <wp:wrapSquare wrapText="bothSides"/>
+            <wp:docPr id="19" name="รูปภาพ 19"/>
+            <wp:cNvGraphicFramePr>
+              <a:graphicFrameLocks xmlns:a="http://schemas.openxmlformats.org/drawingml/2006/main" noChangeAspect="1"/>
+            </wp:cNvGraphicFramePr>
+            <a:graphic xmlns:a="http://schemas.openxmlformats.org/drawingml/2006/main">
+              <a:graphicData uri="http://schemas.openxmlformats.org/drawingml/2006/picture">
+                <pic:pic xmlns:pic="http://schemas.openxmlformats.org/drawingml/2006/picture">
+                  <pic:nvPicPr>
+                    <pic:cNvPr id="19" name="SD_InsertCloth.png"/>
+                    <pic:cNvPicPr/>
+                  </pic:nvPicPr>
+                  <pic:blipFill>
+                    <a:blip r:embed="rId27">
+                      <a:extLst>
+                        <a:ext uri="{28A0092B-C50C-407E-A947-70E740481C1C}">
+                          <a14:useLocalDpi xmlns:a14="http://schemas.microsoft.com/office/drawing/2010/main" val="0"/>
+                        </a:ext>
+                      </a:extLst>
+                    </a:blip>
+                    <a:stretch>
+                      <a:fillRect/>
+                    </a:stretch>
+                  </pic:blipFill>
+                  <pic:spPr>
+                    <a:xfrm>
+                      <a:off x="0" y="0"/>
+                      <a:ext cx="5581650" cy="3615055"/>
+                    </a:xfrm>
+                    <a:prstGeom prst="rect">
+                      <a:avLst/>
+                    </a:prstGeom>
+                  </pic:spPr>
+                </pic:pic>
+              </a:graphicData>
+            </a:graphic>
+          </wp:anchor>
+        </w:drawing>
+      </w:r>
+    </w:p>
+    <w:p>
+      <w:pPr>
+        <w:rPr>
+          <w:b/>
+          <w:bCs/>
+          <w:u w:val="single"/>
+        </w:rPr>
+      </w:pPr>
+    </w:p>
+    <w:p/>
+    <w:p/>
+    <w:p/>
+    <w:p/>
+    <w:p/>
+    <w:p/>
+    <w:p/>
+    <w:p/>
+    <w:p/>
+    <w:p/>
+    <w:p/>
+    <w:p/>
+    <w:p>
+      <w:pPr>
+        <w:rPr>
+          <w:b/>
+          <w:bCs/>
+        </w:rPr>
+      </w:pPr>
+      <w:r>
+        <w:rPr>
+          <w:b/>
+          <w:bCs/>
+        </w:rPr>
+        <w:t>Sequence Diagram</w:t>
+      </w:r>
+      <w:r>
+        <w:rPr>
+          <w:b/>
+          <w:bCs/>
+        </w:rPr>
+        <w:t xml:space="preserve"> demonstrating operation “Update cloth</w:t>
+      </w:r>
+      <w:r>
+        <w:rPr>
+          <w:b/>
+          <w:bCs/>
+        </w:rPr>
+        <w:t>”</w:t>
+      </w:r>
+    </w:p>
+    <w:p>
+      <w:pPr>
+        <w:pStyle w:val="a7"/>
+        <w:numPr>
+          <w:ilvl w:val="0"/>
+          <w:numId w:val="1"/>
+        </w:numPr>
+      </w:pPr>
+      <w:r>
+        <w:rPr>
+          <w:noProof/>
+        </w:rPr>
+        <w:drawing>
+          <wp:anchor distT="0" distB="0" distL="114300" distR="114300" simplePos="0" relativeHeight="251668480" behindDoc="0" locked="0" layoutInCell="1" allowOverlap="1">
+            <wp:simplePos x="0" y="0"/>
+            <wp:positionH relativeFrom="column">
+              <wp:posOffset>457200</wp:posOffset>
+            </wp:positionH>
+            <wp:positionV relativeFrom="paragraph">
+              <wp:posOffset>302895</wp:posOffset>
+            </wp:positionV>
+            <wp:extent cx="5867400" cy="3800475"/>
+            <wp:effectExtent l="0" t="0" r="0" b="9525"/>
+            <wp:wrapSquare wrapText="bothSides"/>
+            <wp:docPr id="20" name="รูปภาพ 20"/>
+            <wp:cNvGraphicFramePr>
+              <a:graphicFrameLocks xmlns:a="http://schemas.openxmlformats.org/drawingml/2006/main" noChangeAspect="1"/>
+            </wp:cNvGraphicFramePr>
+            <a:graphic xmlns:a="http://schemas.openxmlformats.org/drawingml/2006/main">
+              <a:graphicData uri="http://schemas.openxmlformats.org/drawingml/2006/picture">
+                <pic:pic xmlns:pic="http://schemas.openxmlformats.org/drawingml/2006/picture">
+                  <pic:nvPicPr>
+                    <pic:cNvPr id="20" name="SD_UpdateCloth.png"/>
+                    <pic:cNvPicPr/>
+                  </pic:nvPicPr>
+                  <pic:blipFill>
+                    <a:blip r:embed="rId28">
+                      <a:extLst>
+                        <a:ext uri="{28A0092B-C50C-407E-A947-70E740481C1C}">
+                          <a14:useLocalDpi xmlns:a14="http://schemas.microsoft.com/office/drawing/2010/main" val="0"/>
+                        </a:ext>
+                      </a:extLst>
+                    </a:blip>
+                    <a:stretch>
+                      <a:fillRect/>
+                    </a:stretch>
+                  </pic:blipFill>
+                  <pic:spPr>
+                    <a:xfrm>
+                      <a:off x="0" y="0"/>
+                      <a:ext cx="5867400" cy="3800475"/>
+                    </a:xfrm>
+                    <a:prstGeom prst="rect">
+                      <a:avLst/>
+                    </a:prstGeom>
+                  </pic:spPr>
+                </pic:pic>
+              </a:graphicData>
+            </a:graphic>
+          </wp:anchor>
+        </w:drawing>
+      </w:r>
+      <w:r>
+        <w:t>This diagram describ</w:t>
+      </w:r>
+      <w:r>
+        <w:t>es the system scenario of “UC320: Update</w:t>
+      </w:r>
+      <w:r>
+        <w:t xml:space="preserve"> Cloth</w:t>
+      </w:r>
+      <w:r>
+        <w:t xml:space="preserve"> data</w:t>
+      </w:r>
+    </w:p>
+    <w:p>
+      <w:pPr>
+        <w:pStyle w:val="a7"/>
+      </w:pPr>
+    </w:p>
+    <w:p>
+      <w:pPr>
+        <w:tabs>
+          <w:tab w:val="left" w:pos="960"/>
+        </w:tabs>
+      </w:pPr>
+    </w:p>
+    <w:p>
+      <w:pPr>
+        <w:rPr>
+          <w:b/>
+          <w:bCs/>
+        </w:rPr>
+      </w:pPr>
+      <w:r>
+        <w:rPr>
+          <w:b/>
+          <w:bCs/>
+        </w:rPr>
+        <w:lastRenderedPageBreak/>
+        <w:t>Sequence Diagram</w:t>
+      </w:r>
+      <w:r>
+        <w:rPr>
+          <w:b/>
+          <w:bCs/>
+        </w:rPr>
+        <w:t xml:space="preserve"> demonstrating operation “Delete</w:t>
+      </w:r>
+      <w:r>
+        <w:rPr>
+          <w:b/>
+          <w:bCs/>
+        </w:rPr>
+        <w:t xml:space="preserve"> cloth”</w:t>
+      </w:r>
+    </w:p>
+    <w:p>
+      <w:pPr>
+        <w:pStyle w:val="a7"/>
+        <w:numPr>
+          <w:ilvl w:val="0"/>
+          <w:numId w:val="1"/>
+        </w:numPr>
+      </w:pPr>
+      <w:r>
+        <w:rPr>
+          <w:noProof/>
+        </w:rPr>
+        <w:drawing>
+          <wp:anchor distT="0" distB="0" distL="114300" distR="114300" simplePos="0" relativeHeight="251669504" behindDoc="0" locked="0" layoutInCell="1" allowOverlap="1">
+            <wp:simplePos x="0" y="0"/>
+            <wp:positionH relativeFrom="column">
+              <wp:posOffset>447675</wp:posOffset>
+            </wp:positionH>
+            <wp:positionV relativeFrom="paragraph">
+              <wp:posOffset>285750</wp:posOffset>
+            </wp:positionV>
+            <wp:extent cx="5867400" cy="3800475"/>
+            <wp:effectExtent l="0" t="0" r="0" b="9525"/>
+            <wp:wrapSquare wrapText="bothSides"/>
+            <wp:docPr id="21" name="รูปภาพ 21"/>
+            <wp:cNvGraphicFramePr>
+              <a:graphicFrameLocks xmlns:a="http://schemas.openxmlformats.org/drawingml/2006/main" noChangeAspect="1"/>
+            </wp:cNvGraphicFramePr>
+            <a:graphic xmlns:a="http://schemas.openxmlformats.org/drawingml/2006/main">
+              <a:graphicData uri="http://schemas.openxmlformats.org/drawingml/2006/picture">
+                <pic:pic xmlns:pic="http://schemas.openxmlformats.org/drawingml/2006/picture">
+                  <pic:nvPicPr>
+                    <pic:cNvPr id="21" name="SD_DeleteCloth.png"/>
+                    <pic:cNvPicPr/>
+                  </pic:nvPicPr>
+                  <pic:blipFill>
+                    <a:blip r:embed="rId29">
+                      <a:extLst>
+                        <a:ext uri="{28A0092B-C50C-407E-A947-70E740481C1C}">
+                          <a14:useLocalDpi xmlns:a14="http://schemas.microsoft.com/office/drawing/2010/main" val="0"/>
+                        </a:ext>
+                      </a:extLst>
+                    </a:blip>
+                    <a:stretch>
+                      <a:fillRect/>
+                    </a:stretch>
+                  </pic:blipFill>
+                  <pic:spPr>
+                    <a:xfrm>
+                      <a:off x="0" y="0"/>
+                      <a:ext cx="5867400" cy="3800475"/>
+                    </a:xfrm>
+                    <a:prstGeom prst="rect">
+                      <a:avLst/>
+                    </a:prstGeom>
+                  </pic:spPr>
+                </pic:pic>
+              </a:graphicData>
+            </a:graphic>
+          </wp:anchor>
+        </w:drawing>
+      </w:r>
+      <w:r>
+        <w:t>This diagram describ</w:t>
+      </w:r>
+      <w:r>
+        <w:t>es the system scenario of “UC330: Delete</w:t>
+      </w:r>
+      <w:r>
+        <w:t xml:space="preserve"> Cloth</w:t>
+      </w:r>
+      <w:r>
+        <w:t xml:space="preserve"> data</w:t>
+      </w:r>
+    </w:p>
+    <w:p>
+      <w:pPr>
+        <w:pStyle w:val="a7"/>
+      </w:pPr>
+    </w:p>
+    <w:p>
+      <w:pPr>
+        <w:rPr>
+          <w:b/>
+          <w:bCs/>
+        </w:rPr>
+      </w:pPr>
+      <w:r>
+        <w:rPr>
+          <w:b/>
+          <w:bCs/>
+        </w:rPr>
+        <w:t>Sequence Diagram</w:t>
+      </w:r>
+      <w:r>
+        <w:rPr>
+          <w:b/>
+          <w:bCs/>
+        </w:rPr>
+        <w:t xml:space="preserve"> demonstrating operation “Preview</w:t>
+      </w:r>
+      <w:r>
+        <w:rPr>
+          <w:b/>
+          <w:bCs/>
+        </w:rPr>
+        <w:t xml:space="preserve"> cloth</w:t>
+      </w:r>
+      <w:r>
+        <w:rPr>
+          <w:b/>
+          <w:bCs/>
+        </w:rPr>
+        <w:t xml:space="preserve"> data</w:t>
+      </w:r>
+      <w:r>
+        <w:rPr>
+          <w:b/>
+          <w:bCs/>
+        </w:rPr>
+        <w:t>”</w:t>
+      </w:r>
+    </w:p>
+    <w:p>
+      <w:pPr>
+        <w:pStyle w:val="a7"/>
+        <w:numPr>
+          <w:ilvl w:val="0"/>
+          <w:numId w:val="1"/>
+        </w:numPr>
+      </w:pPr>
+      <w:r>
+        <w:t>This diagram describ</w:t>
+      </w:r>
+      <w:r>
+        <w:t>es the s</w:t>
+      </w:r>
+      <w:r>
+        <w:t>ystem scenario of “UC340: Preview</w:t>
+      </w:r>
+      <w:r>
+        <w:t xml:space="preserve"> Cloth</w:t>
+      </w:r>
+      <w:r>
+        <w:t xml:space="preserve"> data</w:t>
+      </w:r>
+    </w:p>
+    <w:p>
+      <w:pPr>
+        <w:pStyle w:val="a7"/>
+      </w:pPr>
+      <w:r>
+        <w:rPr>
+          <w:noProof/>
+        </w:rPr>
+        <w:drawing>
+          <wp:anchor distT="0" distB="0" distL="114300" distR="114300" simplePos="0" relativeHeight="251670528" behindDoc="0" locked="0" layoutInCell="1" allowOverlap="1">
+            <wp:simplePos x="0" y="0"/>
+            <wp:positionH relativeFrom="margin">
+              <wp:align>center</wp:align>
+            </wp:positionH>
+            <wp:positionV relativeFrom="paragraph">
+              <wp:posOffset>187960</wp:posOffset>
+            </wp:positionV>
+            <wp:extent cx="5867400" cy="3800475"/>
+            <wp:effectExtent l="0" t="0" r="0" b="9525"/>
+            <wp:wrapSquare wrapText="bothSides"/>
+            <wp:docPr id="22" name="รูปภาพ 22"/>
+            <wp:cNvGraphicFramePr>
+              <a:graphicFrameLocks xmlns:a="http://schemas.openxmlformats.org/drawingml/2006/main" noChangeAspect="1"/>
+            </wp:cNvGraphicFramePr>
+            <a:graphic xmlns:a="http://schemas.openxmlformats.org/drawingml/2006/main">
+              <a:graphicData uri="http://schemas.openxmlformats.org/drawingml/2006/picture">
+                <pic:pic xmlns:pic="http://schemas.openxmlformats.org/drawingml/2006/picture">
+                  <pic:nvPicPr>
+                    <pic:cNvPr id="22" name="SD_PreviewCloth.png"/>
+                    <pic:cNvPicPr/>
+                  </pic:nvPicPr>
+                  <pic:blipFill>
+                    <a:blip r:embed="rId30">
+                      <a:extLst>
+                        <a:ext uri="{28A0092B-C50C-407E-A947-70E740481C1C}">
+                          <a14:useLocalDpi xmlns:a14="http://schemas.microsoft.com/office/drawing/2010/main" val="0"/>
+                        </a:ext>
+                      </a:extLst>
+                    </a:blip>
+                    <a:stretch>
+                      <a:fillRect/>
+                    </a:stretch>
+                  </pic:blipFill>
+                  <pic:spPr>
+                    <a:xfrm>
+                      <a:off x="0" y="0"/>
+                      <a:ext cx="5867400" cy="3800475"/>
+                    </a:xfrm>
+                    <a:prstGeom prst="rect">
+                      <a:avLst/>
+                    </a:prstGeom>
+                  </pic:spPr>
+                </pic:pic>
+              </a:graphicData>
+            </a:graphic>
+          </wp:anchor>
+        </w:drawing>
+      </w:r>
+    </w:p>
+    <w:p>
+      <w:pPr>
+        <w:tabs>
+          <w:tab w:val="left" w:pos="960"/>
+        </w:tabs>
+      </w:pPr>
+    </w:p>
     <w:sectPr>
       <w:pgSz w:w="11906" w:h="16838"/>
       <w:pgMar w:top="720" w:right="720" w:bottom="720" w:left="720" w:header="708" w:footer="708" w:gutter="0"/>
@@ -2069,6 +2627,126 @@
     </w:p>
   </w:footnote>
 </w:footnotes>
+</file>
+
+<file path=word/numbering.xml><?xml version="1.0" encoding="utf-8"?>
+<w:numbering xmlns:wpc="http://schemas.microsoft.com/office/word/2010/wordprocessingCanvas" xmlns:cx="http://schemas.microsoft.com/office/drawing/2014/chartex" xmlns:cx1="http://schemas.microsoft.com/office/drawing/2015/9/8/chartex" xmlns:cx2="http://schemas.microsoft.com/office/drawing/2015/10/21/chartex" xmlns:cx3="http://schemas.microsoft.com/office/drawing/2016/5/9/chartex" xmlns:cx4="http://schemas.microsoft.com/office/drawing/2016/5/10/chartex" xmlns:cx5="http://schemas.microsoft.com/office/drawing/2016/5/11/chartex" xmlns:mc="http://schemas.openxmlformats.org/markup-compatibility/2006" xmlns:o="urn:schemas-microsoft-com:office:office" xmlns:r="http://schemas.openxmlformats.org/officeDocument/2006/relationships" xmlns:m="http://schemas.openxmlformats.org/officeDocument/2006/math" xmlns:v="urn:schemas-microsoft-com:vml" xmlns:wp14="http://schemas.microsoft.com/office/word/2010/wordprocessingDrawing" xmlns:wp="http://schemas.openxmlformats.org/drawingml/2006/wordprocessingDrawing" xmlns:w10="urn:schemas-microsoft-com:office:word" xmlns:w="http://schemas.openxmlformats.org/wordprocessingml/2006/main" xmlns:w14="http://schemas.microsoft.com/office/word/2010/wordml" xmlns:w15="http://schemas.microsoft.com/office/word/2012/wordml" xmlns:w16se="http://schemas.microsoft.com/office/word/2015/wordml/symex" xmlns:wpg="http://schemas.microsoft.com/office/word/2010/wordprocessingGroup" xmlns:wpi="http://schemas.microsoft.com/office/word/2010/wordprocessingInk" xmlns:wne="http://schemas.microsoft.com/office/word/2006/wordml" xmlns:wps="http://schemas.microsoft.com/office/word/2010/wordprocessingShape" mc:Ignorable="w14 w15 w16se wp14">
+  <w:abstractNum w:abstractNumId="0" w15:restartNumberingAfterBreak="0">
+    <w:nsid w:val="73CE77EC"/>
+    <w:multiLevelType w:val="hybridMultilevel"/>
+    <w:tmpl w:val="6BC8799E"/>
+    <w:lvl w:ilvl="0" w:tplc="6BEA80F2">
+      <w:numFmt w:val="bullet"/>
+      <w:lvlText w:val="-"/>
+      <w:lvlJc w:val="left"/>
+      <w:pPr>
+        <w:ind w:left="720" w:hanging="360"/>
+      </w:pPr>
+      <w:rPr>
+        <w:rFonts w:ascii="Calibri" w:eastAsiaTheme="minorHAnsi" w:hAnsi="Calibri" w:cs="Calibri" w:hint="default"/>
+      </w:rPr>
+    </w:lvl>
+    <w:lvl w:ilvl="1" w:tplc="04090003" w:tentative="1">
+      <w:start w:val="1"/>
+      <w:numFmt w:val="bullet"/>
+      <w:lvlText w:val="o"/>
+      <w:lvlJc w:val="left"/>
+      <w:pPr>
+        <w:ind w:left="1440" w:hanging="360"/>
+      </w:pPr>
+      <w:rPr>
+        <w:rFonts w:ascii="Courier New" w:hAnsi="Courier New" w:cs="Courier New" w:hint="default"/>
+      </w:rPr>
+    </w:lvl>
+    <w:lvl w:ilvl="2" w:tplc="04090005" w:tentative="1">
+      <w:start w:val="1"/>
+      <w:numFmt w:val="bullet"/>
+      <w:lvlText w:val=""/>
+      <w:lvlJc w:val="left"/>
+      <w:pPr>
+        <w:ind w:left="2160" w:hanging="360"/>
+      </w:pPr>
+      <w:rPr>
+        <w:rFonts w:ascii="Wingdings" w:hAnsi="Wingdings" w:hint="default"/>
+      </w:rPr>
+    </w:lvl>
+    <w:lvl w:ilvl="3" w:tplc="04090001" w:tentative="1">
+      <w:start w:val="1"/>
+      <w:numFmt w:val="bullet"/>
+      <w:lvlText w:val=""/>
+      <w:lvlJc w:val="left"/>
+      <w:pPr>
+        <w:ind w:left="2880" w:hanging="360"/>
+      </w:pPr>
+      <w:rPr>
+        <w:rFonts w:ascii="Symbol" w:hAnsi="Symbol" w:hint="default"/>
+      </w:rPr>
+    </w:lvl>
+    <w:lvl w:ilvl="4" w:tplc="04090003" w:tentative="1">
+      <w:start w:val="1"/>
+      <w:numFmt w:val="bullet"/>
+      <w:lvlText w:val="o"/>
+      <w:lvlJc w:val="left"/>
+      <w:pPr>
+        <w:ind w:left="3600" w:hanging="360"/>
+      </w:pPr>
+      <w:rPr>
+        <w:rFonts w:ascii="Courier New" w:hAnsi="Courier New" w:cs="Courier New" w:hint="default"/>
+      </w:rPr>
+    </w:lvl>
+    <w:lvl w:ilvl="5" w:tplc="04090005" w:tentative="1">
+      <w:start w:val="1"/>
+      <w:numFmt w:val="bullet"/>
+      <w:lvlText w:val=""/>
+      <w:lvlJc w:val="left"/>
+      <w:pPr>
+        <w:ind w:left="4320" w:hanging="360"/>
+      </w:pPr>
+      <w:rPr>
+        <w:rFonts w:ascii="Wingdings" w:hAnsi="Wingdings" w:hint="default"/>
+      </w:rPr>
+    </w:lvl>
+    <w:lvl w:ilvl="6" w:tplc="04090001" w:tentative="1">
+      <w:start w:val="1"/>
+      <w:numFmt w:val="bullet"/>
+      <w:lvlText w:val=""/>
+      <w:lvlJc w:val="left"/>
+      <w:pPr>
+        <w:ind w:left="5040" w:hanging="360"/>
+      </w:pPr>
+      <w:rPr>
+        <w:rFonts w:ascii="Symbol" w:hAnsi="Symbol" w:hint="default"/>
+      </w:rPr>
+    </w:lvl>
+    <w:lvl w:ilvl="7" w:tplc="04090003" w:tentative="1">
+      <w:start w:val="1"/>
+      <w:numFmt w:val="bullet"/>
+      <w:lvlText w:val="o"/>
+      <w:lvlJc w:val="left"/>
+      <w:pPr>
+        <w:ind w:left="5760" w:hanging="360"/>
+      </w:pPr>
+      <w:rPr>
+        <w:rFonts w:ascii="Courier New" w:hAnsi="Courier New" w:cs="Courier New" w:hint="default"/>
+      </w:rPr>
+    </w:lvl>
+    <w:lvl w:ilvl="8" w:tplc="04090005" w:tentative="1">
+      <w:start w:val="1"/>
+      <w:numFmt w:val="bullet"/>
+      <w:lvlText w:val=""/>
+      <w:lvlJc w:val="left"/>
+      <w:pPr>
+        <w:ind w:left="6480" w:hanging="360"/>
+      </w:pPr>
+      <w:rPr>
+        <w:rFonts w:ascii="Wingdings" w:hAnsi="Wingdings" w:hint="default"/>
+      </w:rPr>
+    </w:lvl>
+  </w:abstractNum>
+  <w:num w:numId="1">
+    <w:abstractNumId w:val="0"/>
+  </w:num>
+</w:numbering>
 </file>
 
 <file path=word/styles.xml><?xml version="1.0" encoding="utf-8"?>
@@ -2467,6 +3145,7 @@
   <w:style w:type="paragraph" w:default="1" w:styleId="a">
     <w:name w:val="Normal"/>
     <w:qFormat/>
+    <w:rsid w:val="0010728F"/>
   </w:style>
   <w:style w:type="character" w:default="1" w:styleId="a0">
     <w:name w:val="Default Paragraph Font"/>
@@ -2538,6 +3217,17 @@
     <w:link w:val="a5"/>
     <w:uiPriority w:val="99"/>
     <w:rsid w:val="00F352A2"/>
+  </w:style>
+  <w:style w:type="paragraph" w:styleId="a7">
+    <w:name w:val="List Paragraph"/>
+    <w:basedOn w:val="a"/>
+    <w:uiPriority w:val="34"/>
+    <w:qFormat/>
+    <w:rsid w:val="0010728F"/>
+    <w:pPr>
+      <w:ind w:left="720"/>
+      <w:contextualSpacing/>
+    </w:pPr>
   </w:style>
 </w:styles>
 </file>

</xml_diff>

<commit_message>
Sequence Diagram of customer management
</commit_message>
<xml_diff>
--- a/TailorShop_Overview.docx
+++ b/TailorShop_Overview.docx
@@ -1947,10 +1947,7 @@
     <w:p/>
     <w:p/>
     <w:p/>
-    <w:p>
-      <w:bookmarkStart w:id="0" w:name="_GoBack"/>
-      <w:bookmarkEnd w:id="0"/>
-    </w:p>
+    <w:p/>
     <w:p>
       <w:r>
         <w:rPr>
@@ -3321,6 +3318,806 @@
         </w:drawing>
       </w:r>
     </w:p>
+    <w:p/>
+    <w:p/>
+    <w:p/>
+    <w:p/>
+    <w:p/>
+    <w:p/>
+    <w:p/>
+    <w:p>
+      <w:pPr>
+        <w:rPr>
+          <w:b/>
+          <w:bCs/>
+          <w:sz w:val="28"/>
+          <w:u w:val="single"/>
+        </w:rPr>
+      </w:pPr>
+      <w:r>
+        <w:rPr>
+          <w:b/>
+          <w:bCs/>
+          <w:sz w:val="28"/>
+          <w:u w:val="single"/>
+        </w:rPr>
+        <w:lastRenderedPageBreak/>
+        <w:t>Sequence Diagram</w:t>
+      </w:r>
+      <w:r>
+        <w:rPr>
+          <w:rFonts w:hint="cs"/>
+          <w:b/>
+          <w:bCs/>
+          <w:sz w:val="28"/>
+          <w:u w:val="single"/>
+          <w:cs/>
+        </w:rPr>
+        <w:t xml:space="preserve"> </w:t>
+      </w:r>
+      <w:r>
+        <w:rPr>
+          <w:b/>
+          <w:bCs/>
+          <w:sz w:val="28"/>
+          <w:u w:val="single"/>
+        </w:rPr>
+        <w:t xml:space="preserve">of </w:t>
+      </w:r>
+      <w:r>
+        <w:rPr>
+          <w:b/>
+          <w:bCs/>
+          <w:sz w:val="28"/>
+          <w:u w:val="single"/>
+        </w:rPr>
+        <w:t>Customer</w:t>
+      </w:r>
+      <w:r>
+        <w:rPr>
+          <w:b/>
+          <w:bCs/>
+          <w:sz w:val="28"/>
+          <w:u w:val="single"/>
+        </w:rPr>
+        <w:t xml:space="preserve"> management </w:t>
+      </w:r>
+      <w:r>
+        <w:rPr>
+          <w:rFonts w:cs="Angsana New"/>
+          <w:b/>
+          <w:bCs/>
+          <w:sz w:val="28"/>
+          <w:u w:val="single"/>
+          <w:cs/>
+        </w:rPr>
+        <w:t>(</w:t>
+      </w:r>
+      <w:r>
+        <w:rPr>
+          <w:rFonts w:hint="cs"/>
+          <w:b/>
+          <w:bCs/>
+          <w:sz w:val="28"/>
+          <w:u w:val="single"/>
+          <w:cs/>
+        </w:rPr>
+        <w:t>นาย</w:t>
+      </w:r>
+      <w:r>
+        <w:rPr>
+          <w:rFonts w:hint="cs"/>
+          <w:b/>
+          <w:bCs/>
+          <w:sz w:val="28"/>
+          <w:u w:val="single"/>
+          <w:cs/>
+        </w:rPr>
+        <w:t>จิรวัฒน์ เพ็ชรุพันธ์ 5730213058</w:t>
+      </w:r>
+      <w:r>
+        <w:rPr>
+          <w:rFonts w:cs="Angsana New"/>
+          <w:b/>
+          <w:bCs/>
+          <w:sz w:val="28"/>
+          <w:u w:val="single"/>
+          <w:cs/>
+        </w:rPr>
+        <w:t>)</w:t>
+      </w:r>
+    </w:p>
+    <w:p>
+      <w:pPr>
+        <w:rPr>
+          <w:rFonts w:cs="Angsana New"/>
+          <w:b/>
+          <w:bCs/>
+          <w:szCs w:val="22"/>
+        </w:rPr>
+      </w:pPr>
+      <w:r>
+        <w:rPr>
+          <w:b/>
+          <w:bCs/>
+        </w:rPr>
+        <w:t>Sequence Diagram</w:t>
+      </w:r>
+      <w:r>
+        <w:rPr>
+          <w:b/>
+          <w:bCs/>
+        </w:rPr>
+        <w:t xml:space="preserve"> demonstrating operation </w:t>
+      </w:r>
+      <w:r>
+        <w:rPr>
+          <w:rFonts w:cs="Angsana New"/>
+          <w:b/>
+          <w:bCs/>
+          <w:szCs w:val="22"/>
+          <w:cs/>
+        </w:rPr>
+        <w:t>“</w:t>
+      </w:r>
+      <w:r>
+        <w:rPr>
+          <w:b/>
+          <w:bCs/>
+        </w:rPr>
+        <w:t xml:space="preserve">Insert </w:t>
+      </w:r>
+      <w:r>
+        <w:rPr>
+          <w:b/>
+          <w:bCs/>
+        </w:rPr>
+        <w:t>customer</w:t>
+      </w:r>
+      <w:r>
+        <w:rPr>
+          <w:b/>
+          <w:bCs/>
+        </w:rPr>
+        <w:t xml:space="preserve"> data</w:t>
+      </w:r>
+      <w:r>
+        <w:rPr>
+          <w:rFonts w:cs="Angsana New"/>
+          <w:b/>
+          <w:bCs/>
+          <w:szCs w:val="22"/>
+          <w:cs/>
+        </w:rPr>
+        <w:t>”</w:t>
+      </w:r>
+    </w:p>
+    <w:p>
+      <w:pPr>
+        <w:pStyle w:val="a7"/>
+        <w:numPr>
+          <w:ilvl w:val="0"/>
+          <w:numId w:val="1"/>
+        </w:numPr>
+      </w:pPr>
+      <w:r>
+        <w:t>This diagram describ</w:t>
+      </w:r>
+      <w:r>
+        <w:t xml:space="preserve">es the system scenario of </w:t>
+      </w:r>
+      <w:r>
+        <w:rPr>
+          <w:rFonts w:cs="Angsana New"/>
+          <w:szCs w:val="22"/>
+          <w:cs/>
+        </w:rPr>
+        <w:t>“</w:t>
+      </w:r>
+      <w:r>
+        <w:t>UC</w:t>
+      </w:r>
+      <w:r>
+        <w:t>6</w:t>
+      </w:r>
+      <w:r>
+        <w:t>10</w:t>
+      </w:r>
+      <w:r>
+        <w:rPr>
+          <w:rFonts w:cs="Angsana New"/>
+          <w:szCs w:val="22"/>
+          <w:cs/>
+        </w:rPr>
+        <w:t xml:space="preserve">: </w:t>
+      </w:r>
+      <w:r>
+        <w:t xml:space="preserve">Insert </w:t>
+      </w:r>
+      <w:r>
+        <w:t>customer</w:t>
+      </w:r>
+      <w:r>
+        <w:t xml:space="preserve"> data</w:t>
+      </w:r>
+    </w:p>
+    <w:p>
+      <w:pPr>
+        <w:rPr>
+          <w:b/>
+          <w:bCs/>
+        </w:rPr>
+      </w:pPr>
+      <w:r>
+        <w:rPr>
+          <w:b/>
+          <w:bCs/>
+          <w:noProof/>
+        </w:rPr>
+        <w:drawing>
+          <wp:inline distT="0" distB="0" distL="0" distR="0">
+            <wp:extent cx="5972175" cy="2886075"/>
+            <wp:effectExtent l="0" t="0" r="9525" b="9525"/>
+            <wp:docPr id="8" name="รูปภาพ 8"/>
+            <wp:cNvGraphicFramePr>
+              <a:graphicFrameLocks xmlns:a="http://schemas.openxmlformats.org/drawingml/2006/main" noChangeAspect="1"/>
+            </wp:cNvGraphicFramePr>
+            <a:graphic xmlns:a="http://schemas.openxmlformats.org/drawingml/2006/main">
+              <a:graphicData uri="http://schemas.openxmlformats.org/drawingml/2006/picture">
+                <pic:pic xmlns:pic="http://schemas.openxmlformats.org/drawingml/2006/picture">
+                  <pic:nvPicPr>
+                    <pic:cNvPr id="8" name="in.png"/>
+                    <pic:cNvPicPr/>
+                  </pic:nvPicPr>
+                  <pic:blipFill>
+                    <a:blip r:embed="rId35">
+                      <a:extLst>
+                        <a:ext uri="{28A0092B-C50C-407E-A947-70E740481C1C}">
+                          <a14:useLocalDpi xmlns:a14="http://schemas.microsoft.com/office/drawing/2010/main" val="0"/>
+                        </a:ext>
+                      </a:extLst>
+                    </a:blip>
+                    <a:stretch>
+                      <a:fillRect/>
+                    </a:stretch>
+                  </pic:blipFill>
+                  <pic:spPr>
+                    <a:xfrm>
+                      <a:off x="0" y="0"/>
+                      <a:ext cx="5972175" cy="2886075"/>
+                    </a:xfrm>
+                    <a:prstGeom prst="rect">
+                      <a:avLst/>
+                    </a:prstGeom>
+                  </pic:spPr>
+                </pic:pic>
+              </a:graphicData>
+            </a:graphic>
+          </wp:inline>
+        </w:drawing>
+      </w:r>
+    </w:p>
+    <w:p/>
+    <w:p>
+      <w:pPr>
+        <w:rPr>
+          <w:rFonts w:cs="Angsana New"/>
+          <w:b/>
+          <w:bCs/>
+          <w:szCs w:val="22"/>
+        </w:rPr>
+      </w:pPr>
+      <w:r>
+        <w:rPr>
+          <w:b/>
+          <w:bCs/>
+        </w:rPr>
+        <w:t>Sequence Diagram</w:t>
+      </w:r>
+      <w:r>
+        <w:rPr>
+          <w:b/>
+          <w:bCs/>
+        </w:rPr>
+        <w:t xml:space="preserve"> demonstrating operation </w:t>
+      </w:r>
+      <w:r>
+        <w:rPr>
+          <w:rFonts w:cs="Angsana New"/>
+          <w:b/>
+          <w:bCs/>
+          <w:szCs w:val="22"/>
+          <w:cs/>
+        </w:rPr>
+        <w:t>“</w:t>
+      </w:r>
+      <w:r>
+        <w:rPr>
+          <w:b/>
+          <w:bCs/>
+        </w:rPr>
+        <w:t>delete</w:t>
+      </w:r>
+      <w:r>
+        <w:rPr>
+          <w:b/>
+          <w:bCs/>
+        </w:rPr>
+        <w:t xml:space="preserve"> customer data</w:t>
+      </w:r>
+      <w:r>
+        <w:rPr>
+          <w:rFonts w:cs="Angsana New"/>
+          <w:b/>
+          <w:bCs/>
+          <w:szCs w:val="22"/>
+          <w:cs/>
+        </w:rPr>
+        <w:t>”</w:t>
+      </w:r>
+    </w:p>
+    <w:p>
+      <w:pPr>
+        <w:pStyle w:val="a7"/>
+        <w:numPr>
+          <w:ilvl w:val="0"/>
+          <w:numId w:val="1"/>
+        </w:numPr>
+      </w:pPr>
+      <w:r>
+        <w:t>This diagram describ</w:t>
+      </w:r>
+      <w:r>
+        <w:t xml:space="preserve">es the system scenario of </w:t>
+      </w:r>
+      <w:r>
+        <w:rPr>
+          <w:rFonts w:cs="Angsana New"/>
+          <w:szCs w:val="22"/>
+          <w:cs/>
+        </w:rPr>
+        <w:t>“</w:t>
+      </w:r>
+      <w:r>
+        <w:t>UC6</w:t>
+      </w:r>
+      <w:r>
+        <w:t>2</w:t>
+      </w:r>
+      <w:r>
+        <w:t>0</w:t>
+      </w:r>
+      <w:r>
+        <w:rPr>
+          <w:rFonts w:cs="Angsana New"/>
+          <w:szCs w:val="22"/>
+          <w:cs/>
+        </w:rPr>
+        <w:t xml:space="preserve">: </w:t>
+      </w:r>
+      <w:r>
+        <w:t>delete</w:t>
+      </w:r>
+      <w:r>
+        <w:t xml:space="preserve"> customer data</w:t>
+      </w:r>
+    </w:p>
+    <w:p>
+      <w:pPr>
+        <w:pStyle w:val="a7"/>
+      </w:pPr>
+      <w:r>
+        <w:rPr>
+          <w:noProof/>
+        </w:rPr>
+        <w:drawing>
+          <wp:inline distT="0" distB="0" distL="0" distR="0">
+            <wp:extent cx="5962650" cy="2886075"/>
+            <wp:effectExtent l="0" t="0" r="0" b="9525"/>
+            <wp:docPr id="16" name="รูปภาพ 16"/>
+            <wp:cNvGraphicFramePr>
+              <a:graphicFrameLocks xmlns:a="http://schemas.openxmlformats.org/drawingml/2006/main" noChangeAspect="1"/>
+            </wp:cNvGraphicFramePr>
+            <a:graphic xmlns:a="http://schemas.openxmlformats.org/drawingml/2006/main">
+              <a:graphicData uri="http://schemas.openxmlformats.org/drawingml/2006/picture">
+                <pic:pic xmlns:pic="http://schemas.openxmlformats.org/drawingml/2006/picture">
+                  <pic:nvPicPr>
+                    <pic:cNvPr id="16" name="de.png"/>
+                    <pic:cNvPicPr/>
+                  </pic:nvPicPr>
+                  <pic:blipFill>
+                    <a:blip r:embed="rId36">
+                      <a:extLst>
+                        <a:ext uri="{28A0092B-C50C-407E-A947-70E740481C1C}">
+                          <a14:useLocalDpi xmlns:a14="http://schemas.microsoft.com/office/drawing/2010/main" val="0"/>
+                        </a:ext>
+                      </a:extLst>
+                    </a:blip>
+                    <a:stretch>
+                      <a:fillRect/>
+                    </a:stretch>
+                  </pic:blipFill>
+                  <pic:spPr>
+                    <a:xfrm>
+                      <a:off x="0" y="0"/>
+                      <a:ext cx="5962650" cy="2886075"/>
+                    </a:xfrm>
+                    <a:prstGeom prst="rect">
+                      <a:avLst/>
+                    </a:prstGeom>
+                  </pic:spPr>
+                </pic:pic>
+              </a:graphicData>
+            </a:graphic>
+          </wp:inline>
+        </w:drawing>
+      </w:r>
+    </w:p>
+    <w:p>
+      <w:pPr>
+        <w:rPr>
+          <w:b/>
+          <w:bCs/>
+        </w:rPr>
+      </w:pPr>
+    </w:p>
+    <w:p>
+      <w:pPr>
+        <w:rPr>
+          <w:b/>
+          <w:bCs/>
+        </w:rPr>
+      </w:pPr>
+    </w:p>
+    <w:p>
+      <w:pPr>
+        <w:rPr>
+          <w:b/>
+          <w:bCs/>
+        </w:rPr>
+      </w:pPr>
+    </w:p>
+    <w:p>
+      <w:pPr>
+        <w:rPr>
+          <w:b/>
+          <w:bCs/>
+        </w:rPr>
+      </w:pPr>
+    </w:p>
+    <w:p>
+      <w:pPr>
+        <w:rPr>
+          <w:b/>
+          <w:bCs/>
+        </w:rPr>
+      </w:pPr>
+    </w:p>
+    <w:p>
+      <w:pPr>
+        <w:rPr>
+          <w:b/>
+          <w:bCs/>
+        </w:rPr>
+      </w:pPr>
+    </w:p>
+    <w:p>
+      <w:pPr>
+        <w:rPr>
+          <w:b/>
+          <w:bCs/>
+        </w:rPr>
+      </w:pPr>
+    </w:p>
+    <w:p>
+      <w:pPr>
+        <w:rPr>
+          <w:rFonts w:cs="Angsana New"/>
+          <w:b/>
+          <w:bCs/>
+          <w:szCs w:val="22"/>
+        </w:rPr>
+      </w:pPr>
+      <w:r>
+        <w:rPr>
+          <w:b/>
+          <w:bCs/>
+        </w:rPr>
+        <w:lastRenderedPageBreak/>
+        <w:t>Sequence Diagram</w:t>
+      </w:r>
+      <w:r>
+        <w:rPr>
+          <w:b/>
+          <w:bCs/>
+        </w:rPr>
+        <w:t xml:space="preserve"> demonstrating operation </w:t>
+      </w:r>
+      <w:r>
+        <w:rPr>
+          <w:rFonts w:cs="Angsana New"/>
+          <w:b/>
+          <w:bCs/>
+          <w:szCs w:val="22"/>
+          <w:cs/>
+        </w:rPr>
+        <w:t>“</w:t>
+      </w:r>
+      <w:r>
+        <w:rPr>
+          <w:b/>
+          <w:bCs/>
+        </w:rPr>
+        <w:t>update</w:t>
+      </w:r>
+      <w:r>
+        <w:rPr>
+          <w:b/>
+          <w:bCs/>
+        </w:rPr>
+        <w:t xml:space="preserve"> customer data</w:t>
+      </w:r>
+      <w:r>
+        <w:rPr>
+          <w:rFonts w:cs="Angsana New"/>
+          <w:b/>
+          <w:bCs/>
+          <w:szCs w:val="22"/>
+          <w:cs/>
+        </w:rPr>
+        <w:t>”</w:t>
+      </w:r>
+    </w:p>
+    <w:p>
+      <w:pPr>
+        <w:ind w:left="360"/>
+      </w:pPr>
+      <w:r>
+        <w:t>-</w:t>
+      </w:r>
+      <w:r>
+        <w:t>This diagram describ</w:t>
+      </w:r>
+      <w:r>
+        <w:t xml:space="preserve">es the system scenario of </w:t>
+      </w:r>
+      <w:r>
+        <w:rPr>
+          <w:rFonts w:cs="Angsana New"/>
+          <w:szCs w:val="22"/>
+          <w:cs/>
+        </w:rPr>
+        <w:t>“</w:t>
+      </w:r>
+      <w:r>
+        <w:t>UC6</w:t>
+      </w:r>
+      <w:r>
+        <w:t>3</w:t>
+      </w:r>
+      <w:r>
+        <w:t>0</w:t>
+      </w:r>
+      <w:r>
+        <w:rPr>
+          <w:rFonts w:cs="Angsana New"/>
+          <w:szCs w:val="22"/>
+          <w:cs/>
+        </w:rPr>
+        <w:t xml:space="preserve">: </w:t>
+      </w:r>
+      <w:r>
+        <w:t>update</w:t>
+      </w:r>
+      <w:r>
+        <w:t xml:space="preserve"> customer data</w:t>
+      </w:r>
+    </w:p>
+    <w:p>
+      <w:pPr>
+        <w:ind w:left="360"/>
+      </w:pPr>
+      <w:r>
+        <w:rPr>
+          <w:noProof/>
+        </w:rPr>
+        <w:drawing>
+          <wp:inline distT="0" distB="0" distL="0" distR="0">
+            <wp:extent cx="5962650" cy="2886075"/>
+            <wp:effectExtent l="0" t="0" r="0" b="9525"/>
+            <wp:docPr id="17" name="รูปภาพ 17"/>
+            <wp:cNvGraphicFramePr>
+              <a:graphicFrameLocks xmlns:a="http://schemas.openxmlformats.org/drawingml/2006/main" noChangeAspect="1"/>
+            </wp:cNvGraphicFramePr>
+            <a:graphic xmlns:a="http://schemas.openxmlformats.org/drawingml/2006/main">
+              <a:graphicData uri="http://schemas.openxmlformats.org/drawingml/2006/picture">
+                <pic:pic xmlns:pic="http://schemas.openxmlformats.org/drawingml/2006/picture">
+                  <pic:nvPicPr>
+                    <pic:cNvPr id="17" name="up.png"/>
+                    <pic:cNvPicPr/>
+                  </pic:nvPicPr>
+                  <pic:blipFill>
+                    <a:blip r:embed="rId37">
+                      <a:extLst>
+                        <a:ext uri="{28A0092B-C50C-407E-A947-70E740481C1C}">
+                          <a14:useLocalDpi xmlns:a14="http://schemas.microsoft.com/office/drawing/2010/main" val="0"/>
+                        </a:ext>
+                      </a:extLst>
+                    </a:blip>
+                    <a:stretch>
+                      <a:fillRect/>
+                    </a:stretch>
+                  </pic:blipFill>
+                  <pic:spPr>
+                    <a:xfrm>
+                      <a:off x="0" y="0"/>
+                      <a:ext cx="5962650" cy="2886075"/>
+                    </a:xfrm>
+                    <a:prstGeom prst="rect">
+                      <a:avLst/>
+                    </a:prstGeom>
+                  </pic:spPr>
+                </pic:pic>
+              </a:graphicData>
+            </a:graphic>
+          </wp:inline>
+        </w:drawing>
+      </w:r>
+    </w:p>
+    <w:p>
+      <w:pPr>
+        <w:rPr>
+          <w:rFonts w:cs="Angsana New"/>
+          <w:b/>
+          <w:bCs/>
+          <w:szCs w:val="22"/>
+        </w:rPr>
+      </w:pPr>
+      <w:r>
+        <w:rPr>
+          <w:b/>
+          <w:bCs/>
+        </w:rPr>
+        <w:t>Sequence Diagram</w:t>
+      </w:r>
+      <w:r>
+        <w:rPr>
+          <w:b/>
+          <w:bCs/>
+        </w:rPr>
+        <w:t xml:space="preserve"> demonstrating operation </w:t>
+      </w:r>
+      <w:r>
+        <w:rPr>
+          <w:rFonts w:cs="Angsana New"/>
+          <w:b/>
+          <w:bCs/>
+          <w:szCs w:val="22"/>
+          <w:cs/>
+        </w:rPr>
+        <w:t>“</w:t>
+      </w:r>
+      <w:r>
+        <w:rPr>
+          <w:b/>
+          <w:bCs/>
+        </w:rPr>
+        <w:t>preview</w:t>
+      </w:r>
+      <w:r>
+        <w:rPr>
+          <w:b/>
+          <w:bCs/>
+        </w:rPr>
+        <w:t xml:space="preserve"> customer data</w:t>
+      </w:r>
+      <w:r>
+        <w:rPr>
+          <w:rFonts w:cs="Angsana New"/>
+          <w:b/>
+          <w:bCs/>
+          <w:szCs w:val="22"/>
+          <w:cs/>
+        </w:rPr>
+        <w:t>”</w:t>
+      </w:r>
+    </w:p>
+    <w:p>
+      <w:pPr>
+        <w:ind w:left="360"/>
+      </w:pPr>
+      <w:r>
+        <w:t>-</w:t>
+      </w:r>
+      <w:r>
+        <w:t>This diagram describ</w:t>
+      </w:r>
+      <w:r>
+        <w:t xml:space="preserve">es the system scenario of </w:t>
+      </w:r>
+      <w:r>
+        <w:rPr>
+          <w:rFonts w:cs="Angsana New"/>
+          <w:szCs w:val="22"/>
+          <w:cs/>
+        </w:rPr>
+        <w:t>“</w:t>
+      </w:r>
+      <w:r>
+        <w:t>UC6</w:t>
+      </w:r>
+      <w:r>
+        <w:t>4</w:t>
+      </w:r>
+      <w:r>
+        <w:t>0</w:t>
+      </w:r>
+      <w:r>
+        <w:rPr>
+          <w:rFonts w:cs="Angsana New"/>
+          <w:szCs w:val="22"/>
+          <w:cs/>
+        </w:rPr>
+        <w:t xml:space="preserve">: </w:t>
+      </w:r>
+      <w:r>
+        <w:t>update customer data</w:t>
+      </w:r>
+    </w:p>
+    <w:p>
+      <w:pPr>
+        <w:ind w:left="360"/>
+      </w:pPr>
+      <w:bookmarkStart w:id="0" w:name="_GoBack"/>
+      <w:r>
+        <w:rPr>
+          <w:noProof/>
+        </w:rPr>
+        <w:drawing>
+          <wp:inline distT="0" distB="0" distL="0" distR="0">
+            <wp:extent cx="5953125" cy="2886075"/>
+            <wp:effectExtent l="0" t="0" r="9525" b="9525"/>
+            <wp:docPr id="18" name="รูปภาพ 18"/>
+            <wp:cNvGraphicFramePr>
+              <a:graphicFrameLocks xmlns:a="http://schemas.openxmlformats.org/drawingml/2006/main" noChangeAspect="1"/>
+            </wp:cNvGraphicFramePr>
+            <a:graphic xmlns:a="http://schemas.openxmlformats.org/drawingml/2006/main">
+              <a:graphicData uri="http://schemas.openxmlformats.org/drawingml/2006/picture">
+                <pic:pic xmlns:pic="http://schemas.openxmlformats.org/drawingml/2006/picture">
+                  <pic:nvPicPr>
+                    <pic:cNvPr id="18" name="pre.png"/>
+                    <pic:cNvPicPr/>
+                  </pic:nvPicPr>
+                  <pic:blipFill>
+                    <a:blip r:embed="rId38">
+                      <a:extLst>
+                        <a:ext uri="{28A0092B-C50C-407E-A947-70E740481C1C}">
+                          <a14:useLocalDpi xmlns:a14="http://schemas.microsoft.com/office/drawing/2010/main" val="0"/>
+                        </a:ext>
+                      </a:extLst>
+                    </a:blip>
+                    <a:stretch>
+                      <a:fillRect/>
+                    </a:stretch>
+                  </pic:blipFill>
+                  <pic:spPr>
+                    <a:xfrm>
+                      <a:off x="0" y="0"/>
+                      <a:ext cx="5953125" cy="2886075"/>
+                    </a:xfrm>
+                    <a:prstGeom prst="rect">
+                      <a:avLst/>
+                    </a:prstGeom>
+                  </pic:spPr>
+                </pic:pic>
+              </a:graphicData>
+            </a:graphic>
+          </wp:inline>
+        </w:drawing>
+      </w:r>
+    </w:p>
+    <w:bookmarkEnd w:id="0"/>
+    <w:p/>
     <w:sectPr>
       <w:pgSz w:w="11906" w:h="16838"/>
       <w:pgMar w:top="720" w:right="720" w:bottom="720" w:left="720" w:header="708" w:footer="708" w:gutter="0"/>
@@ -3897,7 +4694,7 @@
   <w:style w:type="paragraph" w:default="1" w:styleId="a">
     <w:name w:val="Normal"/>
     <w:qFormat/>
-    <w:rsid w:val="0010728F"/>
+    <w:rsid w:val="00C83C5D"/>
   </w:style>
   <w:style w:type="character" w:default="1" w:styleId="a0">
     <w:name w:val="Default Paragraph Font"/>

</xml_diff>

<commit_message>
MVC purchase order management
</commit_message>
<xml_diff>
--- a/TailorShop_Overview.docx
+++ b/TailorShop_Overview.docx
@@ -76,7 +76,6 @@
     <w:p>
       <w:pPr>
         <w:rPr>
-          <w:rFonts w:hint="cs"/>
           <w:cs/>
         </w:rPr>
       </w:pPr>
@@ -125,8 +124,6 @@
         </w:rPr>
         <w:t>)</w:t>
       </w:r>
-      <w:bookmarkStart w:id="0" w:name="_GoBack"/>
-      <w:bookmarkEnd w:id="0"/>
     </w:p>
     <w:p>
       <w:pPr>
@@ -2474,7 +2471,6 @@
       <w:pPr>
         <w:jc w:val="center"/>
         <w:rPr>
-          <w:rFonts w:hint="cs"/>
           <w:cs/>
         </w:rPr>
       </w:pPr>
@@ -2597,15 +2593,7 @@
         <w:t xml:space="preserve">MVC of </w:t>
       </w:r>
       <w:r>
-        <w:t>Purchase order</w:t>
-      </w:r>
-      <w:r>
-        <w:rPr>
-          <w:rFonts w:cs="Angsana New"/>
-          <w:szCs w:val="22"/>
-          <w:cs/>
-        </w:rPr>
-        <w:t xml:space="preserve"> (</w:t>
+        <w:t>fabrics management (</w:t>
       </w:r>
       <w:r>
         <w:rPr>
@@ -3050,6 +3038,265 @@
       </w:pPr>
     </w:p>
     <w:p>
+      <w:r>
+        <w:lastRenderedPageBreak/>
+        <w:t xml:space="preserve">MVC of </w:t>
+      </w:r>
+      <w:r>
+        <w:t>Purchase order</w:t>
+      </w:r>
+      <w:r>
+        <w:t xml:space="preserve"> Management</w:t>
+      </w:r>
+      <w:r>
+        <w:rPr>
+          <w:rFonts w:cs="Angsana New"/>
+          <w:szCs w:val="22"/>
+          <w:cs/>
+        </w:rPr>
+        <w:t xml:space="preserve"> (</w:t>
+      </w:r>
+      <w:r>
+        <w:rPr>
+          <w:rFonts w:hint="cs"/>
+          <w:cs/>
+        </w:rPr>
+        <w:t>นาย ศุภฤกษ์ บัวเกตุ 5730213034</w:t>
+      </w:r>
+      <w:r>
+        <w:rPr>
+          <w:rFonts w:cs="Angsana New"/>
+          <w:szCs w:val="22"/>
+          <w:cs/>
+        </w:rPr>
+        <w:t>)</w:t>
+      </w:r>
+      <w:r>
+        <w:rPr>
+          <w:noProof/>
+        </w:rPr>
+        <w:t xml:space="preserve"> </w:t>
+      </w:r>
+      <w:r>
+        <w:rPr>
+          <w:noProof/>
+        </w:rPr>
+        <w:drawing>
+          <wp:inline distT="0" distB="0" distL="0" distR="0" wp14:anchorId="79FA0B18" wp14:editId="0888959A">
+            <wp:extent cx="3838575" cy="2200275"/>
+            <wp:effectExtent l="0" t="0" r="9525" b="9525"/>
+            <wp:docPr id="18" name="รูปภาพ 18" descr="C:\Users\User\Downloads\Untitled Diagram (1).png"/>
+            <wp:cNvGraphicFramePr>
+              <a:graphicFrameLocks xmlns:a="http://schemas.openxmlformats.org/drawingml/2006/main" noChangeAspect="1"/>
+            </wp:cNvGraphicFramePr>
+            <a:graphic xmlns:a="http://schemas.openxmlformats.org/drawingml/2006/main">
+              <a:graphicData uri="http://schemas.openxmlformats.org/drawingml/2006/picture">
+                <pic:pic xmlns:pic="http://schemas.openxmlformats.org/drawingml/2006/picture">
+                  <pic:nvPicPr>
+                    <pic:cNvPr id="0" name="Picture 9" descr="C:\Users\User\Downloads\Untitled Diagram (1).png"/>
+                    <pic:cNvPicPr>
+                      <a:picLocks noChangeAspect="1" noChangeArrowheads="1"/>
+                    </pic:cNvPicPr>
+                  </pic:nvPicPr>
+                  <pic:blipFill>
+                    <a:blip r:embed="rId32">
+                      <a:extLst>
+                        <a:ext uri="{28A0092B-C50C-407E-A947-70E740481C1C}">
+                          <a14:useLocalDpi xmlns:a14="http://schemas.microsoft.com/office/drawing/2010/main" val="0"/>
+                        </a:ext>
+                      </a:extLst>
+                    </a:blip>
+                    <a:srcRect/>
+                    <a:stretch>
+                      <a:fillRect/>
+                    </a:stretch>
+                  </pic:blipFill>
+                  <pic:spPr bwMode="auto">
+                    <a:xfrm>
+                      <a:off x="0" y="0"/>
+                      <a:ext cx="3838575" cy="2200275"/>
+                    </a:xfrm>
+                    <a:prstGeom prst="rect">
+                      <a:avLst/>
+                    </a:prstGeom>
+                    <a:noFill/>
+                    <a:ln>
+                      <a:noFill/>
+                    </a:ln>
+                  </pic:spPr>
+                </pic:pic>
+              </a:graphicData>
+            </a:graphic>
+          </wp:inline>
+        </w:drawing>
+      </w:r>
+    </w:p>
+    <w:p>
+      <w:r>
+        <w:rPr>
+          <w:noProof/>
+        </w:rPr>
+        <w:drawing>
+          <wp:inline distT="0" distB="0" distL="0" distR="0">
+            <wp:extent cx="3838575" cy="2200275"/>
+            <wp:effectExtent l="0" t="0" r="9525" b="9525"/>
+            <wp:docPr id="8" name="รูปภาพ 8" descr="C:\Users\User\Downloads\Untitled Diagram1.png"/>
+            <wp:cNvGraphicFramePr>
+              <a:graphicFrameLocks xmlns:a="http://schemas.openxmlformats.org/drawingml/2006/main" noChangeAspect="1"/>
+            </wp:cNvGraphicFramePr>
+            <a:graphic xmlns:a="http://schemas.openxmlformats.org/drawingml/2006/main">
+              <a:graphicData uri="http://schemas.openxmlformats.org/drawingml/2006/picture">
+                <pic:pic xmlns:pic="http://schemas.openxmlformats.org/drawingml/2006/picture">
+                  <pic:nvPicPr>
+                    <pic:cNvPr id="0" name="Picture 6" descr="C:\Users\User\Downloads\Untitled Diagram1.png"/>
+                    <pic:cNvPicPr>
+                      <a:picLocks noChangeAspect="1" noChangeArrowheads="1"/>
+                    </pic:cNvPicPr>
+                  </pic:nvPicPr>
+                  <pic:blipFill>
+                    <a:blip r:embed="rId33">
+                      <a:extLst>
+                        <a:ext uri="{28A0092B-C50C-407E-A947-70E740481C1C}">
+                          <a14:useLocalDpi xmlns:a14="http://schemas.microsoft.com/office/drawing/2010/main" val="0"/>
+                        </a:ext>
+                      </a:extLst>
+                    </a:blip>
+                    <a:srcRect/>
+                    <a:stretch>
+                      <a:fillRect/>
+                    </a:stretch>
+                  </pic:blipFill>
+                  <pic:spPr bwMode="auto">
+                    <a:xfrm>
+                      <a:off x="0" y="0"/>
+                      <a:ext cx="3838575" cy="2200275"/>
+                    </a:xfrm>
+                    <a:prstGeom prst="rect">
+                      <a:avLst/>
+                    </a:prstGeom>
+                    <a:noFill/>
+                    <a:ln>
+                      <a:noFill/>
+                    </a:ln>
+                  </pic:spPr>
+                </pic:pic>
+              </a:graphicData>
+            </a:graphic>
+          </wp:inline>
+        </w:drawing>
+      </w:r>
+    </w:p>
+    <w:p>
+      <w:r>
+        <w:rPr>
+          <w:noProof/>
+        </w:rPr>
+        <w:drawing>
+          <wp:inline distT="0" distB="0" distL="0" distR="0">
+            <wp:extent cx="3838575" cy="2200275"/>
+            <wp:effectExtent l="0" t="0" r="9525" b="9525"/>
+            <wp:docPr id="16" name="รูปภาพ 16" descr="C:\Users\User\Downloads\Untitled Diagram3.png"/>
+            <wp:cNvGraphicFramePr>
+              <a:graphicFrameLocks xmlns:a="http://schemas.openxmlformats.org/drawingml/2006/main" noChangeAspect="1"/>
+            </wp:cNvGraphicFramePr>
+            <a:graphic xmlns:a="http://schemas.openxmlformats.org/drawingml/2006/main">
+              <a:graphicData uri="http://schemas.openxmlformats.org/drawingml/2006/picture">
+                <pic:pic xmlns:pic="http://schemas.openxmlformats.org/drawingml/2006/picture">
+                  <pic:nvPicPr>
+                    <pic:cNvPr id="0" name="Picture 7" descr="C:\Users\User\Downloads\Untitled Diagram3.png"/>
+                    <pic:cNvPicPr>
+                      <a:picLocks noChangeAspect="1" noChangeArrowheads="1"/>
+                    </pic:cNvPicPr>
+                  </pic:nvPicPr>
+                  <pic:blipFill>
+                    <a:blip r:embed="rId34">
+                      <a:extLst>
+                        <a:ext uri="{28A0092B-C50C-407E-A947-70E740481C1C}">
+                          <a14:useLocalDpi xmlns:a14="http://schemas.microsoft.com/office/drawing/2010/main" val="0"/>
+                        </a:ext>
+                      </a:extLst>
+                    </a:blip>
+                    <a:srcRect/>
+                    <a:stretch>
+                      <a:fillRect/>
+                    </a:stretch>
+                  </pic:blipFill>
+                  <pic:spPr bwMode="auto">
+                    <a:xfrm>
+                      <a:off x="0" y="0"/>
+                      <a:ext cx="3838575" cy="2200275"/>
+                    </a:xfrm>
+                    <a:prstGeom prst="rect">
+                      <a:avLst/>
+                    </a:prstGeom>
+                    <a:noFill/>
+                    <a:ln>
+                      <a:noFill/>
+                    </a:ln>
+                  </pic:spPr>
+                </pic:pic>
+              </a:graphicData>
+            </a:graphic>
+          </wp:inline>
+        </w:drawing>
+      </w:r>
+    </w:p>
+    <w:p>
+      <w:r>
+        <w:rPr>
+          <w:noProof/>
+        </w:rPr>
+        <w:drawing>
+          <wp:inline distT="0" distB="0" distL="0" distR="0">
+            <wp:extent cx="3838575" cy="2200275"/>
+            <wp:effectExtent l="0" t="0" r="9525" b="9525"/>
+            <wp:docPr id="17" name="รูปภาพ 17" descr="C:\Users\User\Downloads\Untitled Diagram.png"/>
+            <wp:cNvGraphicFramePr>
+              <a:graphicFrameLocks xmlns:a="http://schemas.openxmlformats.org/drawingml/2006/main" noChangeAspect="1"/>
+            </wp:cNvGraphicFramePr>
+            <a:graphic xmlns:a="http://schemas.openxmlformats.org/drawingml/2006/main">
+              <a:graphicData uri="http://schemas.openxmlformats.org/drawingml/2006/picture">
+                <pic:pic xmlns:pic="http://schemas.openxmlformats.org/drawingml/2006/picture">
+                  <pic:nvPicPr>
+                    <pic:cNvPr id="0" name="Picture 8" descr="C:\Users\User\Downloads\Untitled Diagram.png"/>
+                    <pic:cNvPicPr>
+                      <a:picLocks noChangeAspect="1" noChangeArrowheads="1"/>
+                    </pic:cNvPicPr>
+                  </pic:nvPicPr>
+                  <pic:blipFill>
+                    <a:blip r:embed="rId35">
+                      <a:extLst>
+                        <a:ext uri="{28A0092B-C50C-407E-A947-70E740481C1C}">
+                          <a14:useLocalDpi xmlns:a14="http://schemas.microsoft.com/office/drawing/2010/main" val="0"/>
+                        </a:ext>
+                      </a:extLst>
+                    </a:blip>
+                    <a:srcRect/>
+                    <a:stretch>
+                      <a:fillRect/>
+                    </a:stretch>
+                  </pic:blipFill>
+                  <pic:spPr bwMode="auto">
+                    <a:xfrm>
+                      <a:off x="0" y="0"/>
+                      <a:ext cx="3838575" cy="2200275"/>
+                    </a:xfrm>
+                    <a:prstGeom prst="rect">
+                      <a:avLst/>
+                    </a:prstGeom>
+                    <a:noFill/>
+                    <a:ln>
+                      <a:noFill/>
+                    </a:ln>
+                  </pic:spPr>
+                </pic:pic>
+              </a:graphicData>
+            </a:graphic>
+          </wp:inline>
+        </w:drawing>
+      </w:r>
+    </w:p>
+    <w:p>
       <w:pPr>
         <w:rPr>
           <w:b/>
@@ -3058,6 +3305,8 @@
           <w:u w:val="single"/>
         </w:rPr>
       </w:pPr>
+      <w:bookmarkStart w:id="0" w:name="_GoBack"/>
+      <w:bookmarkEnd w:id="0"/>
       <w:r>
         <w:rPr>
           <w:b/>
@@ -3171,7 +3420,7 @@
     </w:p>
     <w:p>
       <w:pPr>
-        <w:pStyle w:val="ListParagraph"/>
+        <w:pStyle w:val="a7"/>
         <w:numPr>
           <w:ilvl w:val="0"/>
           <w:numId w:val="2"/>
@@ -3219,7 +3468,7 @@
     </w:p>
     <w:p>
       <w:pPr>
-        <w:pStyle w:val="ListParagraph"/>
+        <w:pStyle w:val="a7"/>
         <w:jc w:val="center"/>
       </w:pPr>
       <w:r>
@@ -3244,7 +3493,7 @@
                     </pic:cNvPicPr>
                   </pic:nvPicPr>
                   <pic:blipFill>
-                    <a:blip r:embed="rId32" cstate="print">
+                    <a:blip r:embed="rId36" cstate="print">
                       <a:extLst>
                         <a:ext uri="{28A0092B-C50C-407E-A947-70E740481C1C}">
                           <a14:useLocalDpi xmlns:a14="http://schemas.microsoft.com/office/drawing/2010/main" val="0"/>
@@ -3320,7 +3569,7 @@
     </w:p>
     <w:p>
       <w:pPr>
-        <w:pStyle w:val="ListParagraph"/>
+        <w:pStyle w:val="a7"/>
         <w:numPr>
           <w:ilvl w:val="0"/>
           <w:numId w:val="2"/>
@@ -3368,7 +3617,7 @@
     </w:p>
     <w:p>
       <w:pPr>
-        <w:pStyle w:val="ListParagraph"/>
+        <w:pStyle w:val="a7"/>
         <w:jc w:val="center"/>
       </w:pPr>
       <w:r>
@@ -3393,7 +3642,7 @@
                     </pic:cNvPicPr>
                   </pic:nvPicPr>
                   <pic:blipFill>
-                    <a:blip r:embed="rId33" cstate="print">
+                    <a:blip r:embed="rId37" cstate="print">
                       <a:extLst>
                         <a:ext uri="{28A0092B-C50C-407E-A947-70E740481C1C}">
                           <a14:useLocalDpi xmlns:a14="http://schemas.microsoft.com/office/drawing/2010/main" val="0"/>
@@ -3427,91 +3676,91 @@
     </w:p>
     <w:p>
       <w:pPr>
-        <w:pStyle w:val="ListParagraph"/>
-        <w:jc w:val="center"/>
-      </w:pPr>
-    </w:p>
-    <w:p>
-      <w:pPr>
-        <w:pStyle w:val="ListParagraph"/>
-        <w:jc w:val="center"/>
-      </w:pPr>
-    </w:p>
-    <w:p>
-      <w:pPr>
-        <w:pStyle w:val="ListParagraph"/>
-        <w:jc w:val="center"/>
-      </w:pPr>
-    </w:p>
-    <w:p>
-      <w:pPr>
-        <w:pStyle w:val="ListParagraph"/>
-        <w:jc w:val="center"/>
-      </w:pPr>
-    </w:p>
-    <w:p>
-      <w:pPr>
-        <w:pStyle w:val="ListParagraph"/>
-        <w:jc w:val="center"/>
-      </w:pPr>
-    </w:p>
-    <w:p>
-      <w:pPr>
-        <w:pStyle w:val="ListParagraph"/>
-        <w:jc w:val="center"/>
-      </w:pPr>
-    </w:p>
-    <w:p>
-      <w:pPr>
-        <w:pStyle w:val="ListParagraph"/>
-        <w:jc w:val="center"/>
-      </w:pPr>
-    </w:p>
-    <w:p>
-      <w:pPr>
-        <w:pStyle w:val="ListParagraph"/>
-        <w:jc w:val="center"/>
-      </w:pPr>
-    </w:p>
-    <w:p>
-      <w:pPr>
-        <w:pStyle w:val="ListParagraph"/>
-        <w:jc w:val="center"/>
-      </w:pPr>
-    </w:p>
-    <w:p>
-      <w:pPr>
-        <w:pStyle w:val="ListParagraph"/>
-        <w:jc w:val="center"/>
-      </w:pPr>
-    </w:p>
-    <w:p>
-      <w:pPr>
-        <w:pStyle w:val="ListParagraph"/>
-        <w:jc w:val="center"/>
-      </w:pPr>
-    </w:p>
-    <w:p>
-      <w:pPr>
-        <w:pStyle w:val="ListParagraph"/>
-        <w:jc w:val="center"/>
-      </w:pPr>
-    </w:p>
-    <w:p>
-      <w:pPr>
-        <w:pStyle w:val="ListParagraph"/>
-        <w:jc w:val="center"/>
-      </w:pPr>
-    </w:p>
-    <w:p>
-      <w:pPr>
-        <w:pStyle w:val="ListParagraph"/>
-        <w:jc w:val="center"/>
-      </w:pPr>
-    </w:p>
-    <w:p>
-      <w:pPr>
-        <w:pStyle w:val="ListParagraph"/>
+        <w:pStyle w:val="a7"/>
+        <w:jc w:val="center"/>
+      </w:pPr>
+    </w:p>
+    <w:p>
+      <w:pPr>
+        <w:pStyle w:val="a7"/>
+        <w:jc w:val="center"/>
+      </w:pPr>
+    </w:p>
+    <w:p>
+      <w:pPr>
+        <w:pStyle w:val="a7"/>
+        <w:jc w:val="center"/>
+      </w:pPr>
+    </w:p>
+    <w:p>
+      <w:pPr>
+        <w:pStyle w:val="a7"/>
+        <w:jc w:val="center"/>
+      </w:pPr>
+    </w:p>
+    <w:p>
+      <w:pPr>
+        <w:pStyle w:val="a7"/>
+        <w:jc w:val="center"/>
+      </w:pPr>
+    </w:p>
+    <w:p>
+      <w:pPr>
+        <w:pStyle w:val="a7"/>
+        <w:jc w:val="center"/>
+      </w:pPr>
+    </w:p>
+    <w:p>
+      <w:pPr>
+        <w:pStyle w:val="a7"/>
+        <w:jc w:val="center"/>
+      </w:pPr>
+    </w:p>
+    <w:p>
+      <w:pPr>
+        <w:pStyle w:val="a7"/>
+        <w:jc w:val="center"/>
+      </w:pPr>
+    </w:p>
+    <w:p>
+      <w:pPr>
+        <w:pStyle w:val="a7"/>
+        <w:jc w:val="center"/>
+      </w:pPr>
+    </w:p>
+    <w:p>
+      <w:pPr>
+        <w:pStyle w:val="a7"/>
+        <w:jc w:val="center"/>
+      </w:pPr>
+    </w:p>
+    <w:p>
+      <w:pPr>
+        <w:pStyle w:val="a7"/>
+        <w:jc w:val="center"/>
+      </w:pPr>
+    </w:p>
+    <w:p>
+      <w:pPr>
+        <w:pStyle w:val="a7"/>
+        <w:jc w:val="center"/>
+      </w:pPr>
+    </w:p>
+    <w:p>
+      <w:pPr>
+        <w:pStyle w:val="a7"/>
+        <w:jc w:val="center"/>
+      </w:pPr>
+    </w:p>
+    <w:p>
+      <w:pPr>
+        <w:pStyle w:val="a7"/>
+        <w:jc w:val="center"/>
+      </w:pPr>
+    </w:p>
+    <w:p>
+      <w:pPr>
+        <w:pStyle w:val="a7"/>
         <w:jc w:val="center"/>
       </w:pPr>
     </w:p>
@@ -3569,7 +3818,7 @@
     </w:p>
     <w:p>
       <w:pPr>
-        <w:pStyle w:val="ListParagraph"/>
+        <w:pStyle w:val="a7"/>
         <w:numPr>
           <w:ilvl w:val="0"/>
           <w:numId w:val="2"/>
@@ -3643,7 +3892,7 @@
     </w:p>
     <w:p>
       <w:pPr>
-        <w:pStyle w:val="ListParagraph"/>
+        <w:pStyle w:val="a7"/>
         <w:jc w:val="center"/>
         <w:rPr>
           <w:szCs w:val="22"/>
@@ -3671,7 +3920,7 @@
                     </pic:cNvPicPr>
                   </pic:nvPicPr>
                   <pic:blipFill>
-                    <a:blip r:embed="rId34" cstate="print">
+                    <a:blip r:embed="rId38" cstate="print">
                       <a:extLst>
                         <a:ext uri="{28A0092B-C50C-407E-A947-70E740481C1C}">
                           <a14:useLocalDpi xmlns:a14="http://schemas.microsoft.com/office/drawing/2010/main" val="0"/>
@@ -3749,7 +3998,7 @@
     </w:p>
     <w:p>
       <w:pPr>
-        <w:pStyle w:val="ListParagraph"/>
+        <w:pStyle w:val="a7"/>
         <w:numPr>
           <w:ilvl w:val="0"/>
           <w:numId w:val="2"/>
@@ -3815,7 +4064,7 @@
     </w:p>
     <w:p>
       <w:pPr>
-        <w:pStyle w:val="ListParagraph"/>
+        <w:pStyle w:val="a7"/>
         <w:jc w:val="center"/>
         <w:rPr>
           <w:szCs w:val="22"/>
@@ -3843,7 +4092,7 @@
                     </pic:cNvPicPr>
                   </pic:nvPicPr>
                   <pic:blipFill>
-                    <a:blip r:embed="rId35" cstate="print">
+                    <a:blip r:embed="rId39" cstate="print">
                       <a:extLst>
                         <a:ext uri="{28A0092B-C50C-407E-A947-70E740481C1C}">
                           <a14:useLocalDpi xmlns:a14="http://schemas.microsoft.com/office/drawing/2010/main" val="0"/>
@@ -3877,151 +4126,151 @@
     </w:p>
     <w:p>
       <w:pPr>
-        <w:pStyle w:val="ListParagraph"/>
-        <w:jc w:val="center"/>
-        <w:rPr>
-          <w:szCs w:val="22"/>
-        </w:rPr>
-      </w:pPr>
-    </w:p>
-    <w:p>
-      <w:pPr>
-        <w:pStyle w:val="ListParagraph"/>
-        <w:jc w:val="center"/>
-        <w:rPr>
-          <w:szCs w:val="22"/>
-        </w:rPr>
-      </w:pPr>
-    </w:p>
-    <w:p>
-      <w:pPr>
-        <w:pStyle w:val="ListParagraph"/>
-        <w:jc w:val="center"/>
-        <w:rPr>
-          <w:szCs w:val="22"/>
-        </w:rPr>
-      </w:pPr>
-    </w:p>
-    <w:p>
-      <w:pPr>
-        <w:pStyle w:val="ListParagraph"/>
-        <w:jc w:val="center"/>
-        <w:rPr>
-          <w:szCs w:val="22"/>
-        </w:rPr>
-      </w:pPr>
-    </w:p>
-    <w:p>
-      <w:pPr>
-        <w:pStyle w:val="ListParagraph"/>
-        <w:jc w:val="center"/>
-        <w:rPr>
-          <w:szCs w:val="22"/>
-        </w:rPr>
-      </w:pPr>
-    </w:p>
-    <w:p>
-      <w:pPr>
-        <w:pStyle w:val="ListParagraph"/>
-        <w:jc w:val="center"/>
-        <w:rPr>
-          <w:szCs w:val="22"/>
-        </w:rPr>
-      </w:pPr>
-    </w:p>
-    <w:p>
-      <w:pPr>
-        <w:pStyle w:val="ListParagraph"/>
-        <w:jc w:val="center"/>
-        <w:rPr>
-          <w:szCs w:val="22"/>
-        </w:rPr>
-      </w:pPr>
-    </w:p>
-    <w:p>
-      <w:pPr>
-        <w:pStyle w:val="ListParagraph"/>
-        <w:jc w:val="center"/>
-        <w:rPr>
-          <w:szCs w:val="22"/>
-        </w:rPr>
-      </w:pPr>
-    </w:p>
-    <w:p>
-      <w:pPr>
-        <w:pStyle w:val="ListParagraph"/>
-        <w:jc w:val="center"/>
-        <w:rPr>
-          <w:szCs w:val="22"/>
-        </w:rPr>
-      </w:pPr>
-    </w:p>
-    <w:p>
-      <w:pPr>
-        <w:pStyle w:val="ListParagraph"/>
-        <w:jc w:val="center"/>
-        <w:rPr>
-          <w:szCs w:val="22"/>
-        </w:rPr>
-      </w:pPr>
-    </w:p>
-    <w:p>
-      <w:pPr>
-        <w:pStyle w:val="ListParagraph"/>
-        <w:jc w:val="center"/>
-        <w:rPr>
-          <w:szCs w:val="22"/>
-        </w:rPr>
-      </w:pPr>
-    </w:p>
-    <w:p>
-      <w:pPr>
-        <w:pStyle w:val="ListParagraph"/>
-        <w:jc w:val="center"/>
-        <w:rPr>
-          <w:szCs w:val="22"/>
-        </w:rPr>
-      </w:pPr>
-    </w:p>
-    <w:p>
-      <w:pPr>
-        <w:pStyle w:val="ListParagraph"/>
-        <w:jc w:val="center"/>
-        <w:rPr>
-          <w:szCs w:val="22"/>
-        </w:rPr>
-      </w:pPr>
-    </w:p>
-    <w:p>
-      <w:pPr>
-        <w:pStyle w:val="ListParagraph"/>
-        <w:jc w:val="center"/>
-        <w:rPr>
-          <w:szCs w:val="22"/>
-        </w:rPr>
-      </w:pPr>
-    </w:p>
-    <w:p>
-      <w:pPr>
-        <w:pStyle w:val="ListParagraph"/>
-        <w:jc w:val="center"/>
-        <w:rPr>
-          <w:szCs w:val="22"/>
-        </w:rPr>
-      </w:pPr>
-    </w:p>
-    <w:p>
-      <w:pPr>
-        <w:pStyle w:val="ListParagraph"/>
-        <w:jc w:val="center"/>
-        <w:rPr>
-          <w:szCs w:val="22"/>
-        </w:rPr>
-      </w:pPr>
-    </w:p>
-    <w:p>
-      <w:pPr>
-        <w:pStyle w:val="ListParagraph"/>
+        <w:pStyle w:val="a7"/>
+        <w:jc w:val="center"/>
+        <w:rPr>
+          <w:szCs w:val="22"/>
+        </w:rPr>
+      </w:pPr>
+    </w:p>
+    <w:p>
+      <w:pPr>
+        <w:pStyle w:val="a7"/>
+        <w:jc w:val="center"/>
+        <w:rPr>
+          <w:szCs w:val="22"/>
+        </w:rPr>
+      </w:pPr>
+    </w:p>
+    <w:p>
+      <w:pPr>
+        <w:pStyle w:val="a7"/>
+        <w:jc w:val="center"/>
+        <w:rPr>
+          <w:szCs w:val="22"/>
+        </w:rPr>
+      </w:pPr>
+    </w:p>
+    <w:p>
+      <w:pPr>
+        <w:pStyle w:val="a7"/>
+        <w:jc w:val="center"/>
+        <w:rPr>
+          <w:szCs w:val="22"/>
+        </w:rPr>
+      </w:pPr>
+    </w:p>
+    <w:p>
+      <w:pPr>
+        <w:pStyle w:val="a7"/>
+        <w:jc w:val="center"/>
+        <w:rPr>
+          <w:szCs w:val="22"/>
+        </w:rPr>
+      </w:pPr>
+    </w:p>
+    <w:p>
+      <w:pPr>
+        <w:pStyle w:val="a7"/>
+        <w:jc w:val="center"/>
+        <w:rPr>
+          <w:szCs w:val="22"/>
+        </w:rPr>
+      </w:pPr>
+    </w:p>
+    <w:p>
+      <w:pPr>
+        <w:pStyle w:val="a7"/>
+        <w:jc w:val="center"/>
+        <w:rPr>
+          <w:szCs w:val="22"/>
+        </w:rPr>
+      </w:pPr>
+    </w:p>
+    <w:p>
+      <w:pPr>
+        <w:pStyle w:val="a7"/>
+        <w:jc w:val="center"/>
+        <w:rPr>
+          <w:szCs w:val="22"/>
+        </w:rPr>
+      </w:pPr>
+    </w:p>
+    <w:p>
+      <w:pPr>
+        <w:pStyle w:val="a7"/>
+        <w:jc w:val="center"/>
+        <w:rPr>
+          <w:szCs w:val="22"/>
+        </w:rPr>
+      </w:pPr>
+    </w:p>
+    <w:p>
+      <w:pPr>
+        <w:pStyle w:val="a7"/>
+        <w:jc w:val="center"/>
+        <w:rPr>
+          <w:szCs w:val="22"/>
+        </w:rPr>
+      </w:pPr>
+    </w:p>
+    <w:p>
+      <w:pPr>
+        <w:pStyle w:val="a7"/>
+        <w:jc w:val="center"/>
+        <w:rPr>
+          <w:szCs w:val="22"/>
+        </w:rPr>
+      </w:pPr>
+    </w:p>
+    <w:p>
+      <w:pPr>
+        <w:pStyle w:val="a7"/>
+        <w:jc w:val="center"/>
+        <w:rPr>
+          <w:szCs w:val="22"/>
+        </w:rPr>
+      </w:pPr>
+    </w:p>
+    <w:p>
+      <w:pPr>
+        <w:pStyle w:val="a7"/>
+        <w:jc w:val="center"/>
+        <w:rPr>
+          <w:szCs w:val="22"/>
+        </w:rPr>
+      </w:pPr>
+    </w:p>
+    <w:p>
+      <w:pPr>
+        <w:pStyle w:val="a7"/>
+        <w:jc w:val="center"/>
+        <w:rPr>
+          <w:szCs w:val="22"/>
+        </w:rPr>
+      </w:pPr>
+    </w:p>
+    <w:p>
+      <w:pPr>
+        <w:pStyle w:val="a7"/>
+        <w:jc w:val="center"/>
+        <w:rPr>
+          <w:szCs w:val="22"/>
+        </w:rPr>
+      </w:pPr>
+    </w:p>
+    <w:p>
+      <w:pPr>
+        <w:pStyle w:val="a7"/>
+        <w:jc w:val="center"/>
+        <w:rPr>
+          <w:szCs w:val="22"/>
+        </w:rPr>
+      </w:pPr>
+    </w:p>
+    <w:p>
+      <w:pPr>
+        <w:pStyle w:val="a7"/>
         <w:jc w:val="center"/>
         <w:rPr>
           <w:szCs w:val="22"/>
@@ -4258,7 +4507,7 @@
                     <pic:cNvPicPr/>
                   </pic:nvPicPr>
                   <pic:blipFill>
-                    <a:blip r:embed="rId36">
+                    <a:blip r:embed="rId40">
                       <a:extLst>
                         <a:ext uri="{28A0092B-C50C-407E-A947-70E740481C1C}">
                           <a14:useLocalDpi xmlns:a14="http://schemas.microsoft.com/office/drawing/2010/main" val="0"/>
@@ -4344,7 +4593,7 @@
     </w:p>
     <w:p>
       <w:pPr>
-        <w:pStyle w:val="ListParagraph"/>
+        <w:pStyle w:val="a7"/>
       </w:pPr>
       <w:r>
         <w:rPr>
@@ -4433,7 +4682,7 @@
                     <pic:cNvPicPr/>
                   </pic:nvPicPr>
                   <pic:blipFill>
-                    <a:blip r:embed="rId37">
+                    <a:blip r:embed="rId41">
                       <a:extLst>
                         <a:ext uri="{28A0092B-C50C-407E-A947-70E740481C1C}">
                           <a14:useLocalDpi xmlns:a14="http://schemas.microsoft.com/office/drawing/2010/main" val="0"/>
@@ -4514,7 +4763,7 @@
     </w:p>
     <w:p>
       <w:pPr>
-        <w:pStyle w:val="ListParagraph"/>
+        <w:pStyle w:val="a7"/>
       </w:pPr>
       <w:r>
         <w:rPr>
@@ -4613,7 +4862,7 @@
                     <pic:cNvPicPr/>
                   </pic:nvPicPr>
                   <pic:blipFill>
-                    <a:blip r:embed="rId38">
+                    <a:blip r:embed="rId42">
                       <a:extLst>
                         <a:ext uri="{28A0092B-C50C-407E-A947-70E740481C1C}">
                           <a14:useLocalDpi xmlns:a14="http://schemas.microsoft.com/office/drawing/2010/main" val="0"/>
@@ -4692,7 +4941,7 @@
     </w:p>
     <w:p>
       <w:pPr>
-        <w:pStyle w:val="ListParagraph"/>
+        <w:pStyle w:val="a7"/>
       </w:pPr>
       <w:r>
         <w:rPr>
@@ -4795,7 +5044,7 @@
                     <pic:cNvPicPr/>
                   </pic:nvPicPr>
                   <pic:blipFill>
-                    <a:blip r:embed="rId39">
+                    <a:blip r:embed="rId43">
                       <a:extLst>
                         <a:ext uri="{28A0092B-C50C-407E-A947-70E740481C1C}">
                           <a14:useLocalDpi xmlns:a14="http://schemas.microsoft.com/office/drawing/2010/main" val="0"/>
@@ -4959,7 +5208,7 @@
     </w:p>
     <w:p>
       <w:pPr>
-        <w:pStyle w:val="ListParagraph"/>
+        <w:pStyle w:val="a7"/>
         <w:numPr>
           <w:ilvl w:val="0"/>
           <w:numId w:val="1"/>
@@ -5004,7 +5253,7 @@
     </w:p>
     <w:p>
       <w:pPr>
-        <w:pStyle w:val="ListParagraph"/>
+        <w:pStyle w:val="a7"/>
       </w:pPr>
       <w:r>
         <w:rPr>
@@ -5034,7 +5283,7 @@
                     <pic:cNvPicPr/>
                   </pic:nvPicPr>
                   <pic:blipFill>
-                    <a:blip r:embed="rId40">
+                    <a:blip r:embed="rId44">
                       <a:extLst>
                         <a:ext uri="{28A0092B-C50C-407E-A947-70E740481C1C}">
                           <a14:useLocalDpi xmlns:a14="http://schemas.microsoft.com/office/drawing/2010/main" val="0"/>
@@ -5133,7 +5382,7 @@
     </w:p>
     <w:p>
       <w:pPr>
-        <w:pStyle w:val="ListParagraph"/>
+        <w:pStyle w:val="a7"/>
         <w:numPr>
           <w:ilvl w:val="0"/>
           <w:numId w:val="1"/>
@@ -5167,7 +5416,7 @@
                     <pic:cNvPicPr/>
                   </pic:nvPicPr>
                   <pic:blipFill>
-                    <a:blip r:embed="rId41">
+                    <a:blip r:embed="rId45">
                       <a:extLst>
                         <a:ext uri="{28A0092B-C50C-407E-A947-70E740481C1C}">
                           <a14:useLocalDpi xmlns:a14="http://schemas.microsoft.com/office/drawing/2010/main" val="0"/>
@@ -5232,7 +5481,7 @@
     </w:p>
     <w:p>
       <w:pPr>
-        <w:pStyle w:val="ListParagraph"/>
+        <w:pStyle w:val="a7"/>
       </w:pPr>
     </w:p>
     <w:p>
@@ -5301,7 +5550,7 @@
     </w:p>
     <w:p>
       <w:pPr>
-        <w:pStyle w:val="ListParagraph"/>
+        <w:pStyle w:val="a7"/>
         <w:numPr>
           <w:ilvl w:val="0"/>
           <w:numId w:val="1"/>
@@ -5335,7 +5584,7 @@
                     <pic:cNvPicPr/>
                   </pic:nvPicPr>
                   <pic:blipFill>
-                    <a:blip r:embed="rId42">
+                    <a:blip r:embed="rId46">
                       <a:extLst>
                         <a:ext uri="{28A0092B-C50C-407E-A947-70E740481C1C}">
                           <a14:useLocalDpi xmlns:a14="http://schemas.microsoft.com/office/drawing/2010/main" val="0"/>
@@ -5400,7 +5649,7 @@
     </w:p>
     <w:p>
       <w:pPr>
-        <w:pStyle w:val="ListParagraph"/>
+        <w:pStyle w:val="a7"/>
       </w:pPr>
     </w:p>
     <w:p>
@@ -5476,7 +5725,7 @@
     </w:p>
     <w:p>
       <w:pPr>
-        <w:pStyle w:val="ListParagraph"/>
+        <w:pStyle w:val="a7"/>
         <w:numPr>
           <w:ilvl w:val="0"/>
           <w:numId w:val="1"/>
@@ -5521,7 +5770,7 @@
     </w:p>
     <w:p>
       <w:pPr>
-        <w:pStyle w:val="ListParagraph"/>
+        <w:pStyle w:val="a7"/>
       </w:pPr>
       <w:r>
         <w:rPr>
@@ -5551,7 +5800,7 @@
                     <pic:cNvPicPr/>
                   </pic:nvPicPr>
                   <pic:blipFill>
-                    <a:blip r:embed="rId43">
+                    <a:blip r:embed="rId47">
                       <a:extLst>
                         <a:ext uri="{28A0092B-C50C-407E-A947-70E740481C1C}">
                           <a14:useLocalDpi xmlns:a14="http://schemas.microsoft.com/office/drawing/2010/main" val="0"/>
@@ -5738,9 +5987,44 @@
         <w:tab/>
       </w:r>
       <w:r>
-        <w:t>-This diagram describes the system scenario of “UC510: Preview cloth for sale before printing</w:t>
-      </w:r>
-      <w:r>
+        <w:rPr>
+          <w:rFonts w:cs="Angsana New"/>
+          <w:szCs w:val="22"/>
+          <w:cs/>
+        </w:rPr>
+        <w:t>-</w:t>
+      </w:r>
+      <w:r>
+        <w:t xml:space="preserve">This diagram describes the system scenario of </w:t>
+      </w:r>
+      <w:r>
+        <w:rPr>
+          <w:rFonts w:cs="Angsana New"/>
+          <w:szCs w:val="22"/>
+          <w:cs/>
+        </w:rPr>
+        <w:t>“</w:t>
+      </w:r>
+      <w:r>
+        <w:t>UC510</w:t>
+      </w:r>
+      <w:r>
+        <w:rPr>
+          <w:rFonts w:cs="Angsana New"/>
+          <w:szCs w:val="22"/>
+          <w:cs/>
+        </w:rPr>
+        <w:t xml:space="preserve">: </w:t>
+      </w:r>
+      <w:r>
+        <w:t>Preview cloth for sale before printing</w:t>
+      </w:r>
+      <w:r>
+        <w:rPr>
+          <w:rFonts w:cs="Angsana New"/>
+          <w:szCs w:val="22"/>
+          <w:cs/>
+        </w:rPr>
         <w:t>”</w:t>
       </w:r>
     </w:p>
@@ -5774,7 +6058,7 @@
                     </pic:cNvPicPr>
                   </pic:nvPicPr>
                   <pic:blipFill>
-                    <a:blip r:embed="rId44">
+                    <a:blip r:embed="rId48">
                       <a:extLst>
                         <a:ext uri="{28A0092B-C50C-407E-A947-70E740481C1C}">
                           <a14:useLocalDpi xmlns:a14="http://schemas.microsoft.com/office/drawing/2010/main" val="0"/>
@@ -5882,13 +6166,52 @@
         <w:rPr>
           <w:rFonts w:cs="Angsana New"/>
           <w:szCs w:val="22"/>
-        </w:rPr>
-        <w:t>-This diagram describes the system scenario of “UC520: Preview cloth for cut before printing</w:t>
-      </w:r>
-      <w:r>
-        <w:rPr>
-          <w:rFonts w:cs="Angsana New"/>
-          <w:szCs w:val="22"/>
+          <w:cs/>
+        </w:rPr>
+        <w:t>-</w:t>
+      </w:r>
+      <w:r>
+        <w:rPr>
+          <w:rFonts w:cs="Angsana New"/>
+          <w:szCs w:val="22"/>
+        </w:rPr>
+        <w:t xml:space="preserve">This diagram describes the system scenario of </w:t>
+      </w:r>
+      <w:r>
+        <w:rPr>
+          <w:rFonts w:cs="Angsana New"/>
+          <w:szCs w:val="22"/>
+          <w:cs/>
+        </w:rPr>
+        <w:t>“</w:t>
+      </w:r>
+      <w:r>
+        <w:rPr>
+          <w:rFonts w:cs="Angsana New"/>
+          <w:szCs w:val="22"/>
+        </w:rPr>
+        <w:t>UC520</w:t>
+      </w:r>
+      <w:r>
+        <w:rPr>
+          <w:rFonts w:cs="Angsana New"/>
+          <w:szCs w:val="22"/>
+          <w:cs/>
+        </w:rPr>
+        <w:t xml:space="preserve">: </w:t>
+      </w:r>
+      <w:r>
+        <w:rPr>
+          <w:rFonts w:cs="Angsana New"/>
+          <w:szCs w:val="22"/>
+        </w:rPr>
+        <w:t>Preview cloth for cut before printing</w:t>
+      </w:r>
+      <w:r>
+        <w:rPr>
+          <w:rFonts w:cs="Angsana New"/>
+          <w:szCs w:val="22"/>
+          <w:cs/>
         </w:rPr>
         <w:t>”</w:t>
       </w:r>
@@ -5923,7 +6246,7 @@
                     </pic:cNvPicPr>
                   </pic:nvPicPr>
                   <pic:blipFill>
-                    <a:blip r:embed="rId45">
+                    <a:blip r:embed="rId49">
                       <a:extLst>
                         <a:ext uri="{28A0092B-C50C-407E-A947-70E740481C1C}">
                           <a14:useLocalDpi xmlns:a14="http://schemas.microsoft.com/office/drawing/2010/main" val="0"/>
@@ -6098,8 +6421,46 @@
         <w:rPr>
           <w:rFonts w:cs="Angsana New"/>
           <w:szCs w:val="22"/>
-        </w:rPr>
-        <w:t>-This diagram describes the system scenario of “UC530: Update purchase order</w:t>
+          <w:cs/>
+        </w:rPr>
+        <w:t>-</w:t>
+      </w:r>
+      <w:r>
+        <w:rPr>
+          <w:rFonts w:cs="Angsana New"/>
+          <w:szCs w:val="22"/>
+        </w:rPr>
+        <w:t xml:space="preserve">This diagram describes the system scenario of </w:t>
+      </w:r>
+      <w:r>
+        <w:rPr>
+          <w:rFonts w:cs="Angsana New"/>
+          <w:szCs w:val="22"/>
+          <w:cs/>
+        </w:rPr>
+        <w:t>“</w:t>
+      </w:r>
+      <w:r>
+        <w:rPr>
+          <w:rFonts w:cs="Angsana New"/>
+          <w:szCs w:val="22"/>
+        </w:rPr>
+        <w:t>UC530</w:t>
+      </w:r>
+      <w:r>
+        <w:rPr>
+          <w:rFonts w:cs="Angsana New"/>
+          <w:szCs w:val="22"/>
+          <w:cs/>
+        </w:rPr>
+        <w:t xml:space="preserve">: </w:t>
+      </w:r>
+      <w:r>
+        <w:rPr>
+          <w:rFonts w:cs="Angsana New"/>
+          <w:szCs w:val="22"/>
+        </w:rPr>
+        <w:t>Update purchase order</w:t>
       </w:r>
     </w:p>
     <w:p>
@@ -6134,7 +6495,7 @@
                     </pic:cNvPicPr>
                   </pic:nvPicPr>
                   <pic:blipFill>
-                    <a:blip r:embed="rId46">
+                    <a:blip r:embed="rId50">
                       <a:extLst>
                         <a:ext uri="{28A0092B-C50C-407E-A947-70E740481C1C}">
                           <a14:useLocalDpi xmlns:a14="http://schemas.microsoft.com/office/drawing/2010/main" val="0"/>
@@ -6242,8 +6603,46 @@
         <w:rPr>
           <w:rFonts w:cs="Angsana New"/>
           <w:szCs w:val="22"/>
-        </w:rPr>
-        <w:t>-This diagram describes the system scenario of “UC540: Delete purchase order</w:t>
+          <w:cs/>
+        </w:rPr>
+        <w:t>-</w:t>
+      </w:r>
+      <w:r>
+        <w:rPr>
+          <w:rFonts w:cs="Angsana New"/>
+          <w:szCs w:val="22"/>
+        </w:rPr>
+        <w:t xml:space="preserve">This diagram describes the system scenario of </w:t>
+      </w:r>
+      <w:r>
+        <w:rPr>
+          <w:rFonts w:cs="Angsana New"/>
+          <w:szCs w:val="22"/>
+          <w:cs/>
+        </w:rPr>
+        <w:t>“</w:t>
+      </w:r>
+      <w:r>
+        <w:rPr>
+          <w:rFonts w:cs="Angsana New"/>
+          <w:szCs w:val="22"/>
+        </w:rPr>
+        <w:t>UC540</w:t>
+      </w:r>
+      <w:r>
+        <w:rPr>
+          <w:rFonts w:cs="Angsana New"/>
+          <w:szCs w:val="22"/>
+          <w:cs/>
+        </w:rPr>
+        <w:t xml:space="preserve">: </w:t>
+      </w:r>
+      <w:r>
+        <w:rPr>
+          <w:rFonts w:cs="Angsana New"/>
+          <w:szCs w:val="22"/>
+        </w:rPr>
+        <w:t>Delete purchase order</w:t>
       </w:r>
     </w:p>
     <w:p>
@@ -6278,7 +6677,7 @@
                     </pic:cNvPicPr>
                   </pic:nvPicPr>
                   <pic:blipFill>
-                    <a:blip r:embed="rId47">
+                    <a:blip r:embed="rId51">
                       <a:extLst>
                         <a:ext uri="{28A0092B-C50C-407E-A947-70E740481C1C}">
                           <a14:useLocalDpi xmlns:a14="http://schemas.microsoft.com/office/drawing/2010/main" val="0"/>
@@ -6542,7 +6941,7 @@
     </w:p>
     <w:p>
       <w:pPr>
-        <w:pStyle w:val="ListParagraph"/>
+        <w:pStyle w:val="a7"/>
         <w:numPr>
           <w:ilvl w:val="0"/>
           <w:numId w:val="1"/>
@@ -6618,7 +7017,7 @@
                     </pic:cNvPicPr>
                   </pic:nvPicPr>
                   <pic:blipFill>
-                    <a:blip r:embed="rId48">
+                    <a:blip r:embed="rId52">
                       <a:extLst>
                         <a:ext uri="{28A0092B-C50C-407E-A947-70E740481C1C}">
                           <a14:useLocalDpi xmlns:a14="http://schemas.microsoft.com/office/drawing/2010/main" val="0"/>
@@ -6701,7 +7100,7 @@
     </w:p>
     <w:p>
       <w:pPr>
-        <w:pStyle w:val="ListParagraph"/>
+        <w:pStyle w:val="a7"/>
         <w:numPr>
           <w:ilvl w:val="0"/>
           <w:numId w:val="1"/>
@@ -6746,7 +7145,7 @@
     </w:p>
     <w:p>
       <w:pPr>
-        <w:pStyle w:val="ListParagraph"/>
+        <w:pStyle w:val="a7"/>
         <w:jc w:val="center"/>
       </w:pPr>
       <w:r>
@@ -6771,7 +7170,7 @@
                     </pic:cNvPicPr>
                   </pic:nvPicPr>
                   <pic:blipFill>
-                    <a:blip r:embed="rId49">
+                    <a:blip r:embed="rId53">
                       <a:extLst>
                         <a:ext uri="{28A0092B-C50C-407E-A947-70E740481C1C}">
                           <a14:useLocalDpi xmlns:a14="http://schemas.microsoft.com/office/drawing/2010/main" val="0"/>
@@ -7000,7 +7399,7 @@
                     </pic:cNvPicPr>
                   </pic:nvPicPr>
                   <pic:blipFill>
-                    <a:blip r:embed="rId50">
+                    <a:blip r:embed="rId54">
                       <a:extLst>
                         <a:ext uri="{28A0092B-C50C-407E-A947-70E740481C1C}">
                           <a14:useLocalDpi xmlns:a14="http://schemas.microsoft.com/office/drawing/2010/main" val="0"/>
@@ -7162,7 +7561,7 @@
                     </pic:cNvPicPr>
                   </pic:nvPicPr>
                   <pic:blipFill>
-                    <a:blip r:embed="rId51">
+                    <a:blip r:embed="rId55">
                       <a:extLst>
                         <a:ext uri="{28A0092B-C50C-407E-A947-70E740481C1C}">
                           <a14:useLocalDpi xmlns:a14="http://schemas.microsoft.com/office/drawing/2010/main" val="0"/>
@@ -7390,7 +7789,7 @@
     </w:p>
     <w:p>
       <w:pPr>
-        <w:pStyle w:val="ListParagraph"/>
+        <w:pStyle w:val="a7"/>
         <w:numPr>
           <w:ilvl w:val="0"/>
           <w:numId w:val="1"/>
@@ -7426,7 +7825,7 @@
                     </pic:cNvPicPr>
                   </pic:nvPicPr>
                   <pic:blipFill>
-                    <a:blip r:embed="rId52">
+                    <a:blip r:embed="rId56">
                       <a:extLst>
                         <a:ext uri="{28A0092B-C50C-407E-A947-70E740481C1C}">
                           <a14:useLocalDpi xmlns:a14="http://schemas.microsoft.com/office/drawing/2010/main" val="0"/>
@@ -7563,7 +7962,7 @@
     </w:p>
     <w:p>
       <w:pPr>
-        <w:pStyle w:val="ListParagraph"/>
+        <w:pStyle w:val="a7"/>
         <w:numPr>
           <w:ilvl w:val="0"/>
           <w:numId w:val="1"/>
@@ -7637,7 +8036,7 @@
                     </pic:cNvPicPr>
                   </pic:nvPicPr>
                   <pic:blipFill>
-                    <a:blip r:embed="rId53">
+                    <a:blip r:embed="rId57">
                       <a:extLst>
                         <a:ext uri="{28A0092B-C50C-407E-A947-70E740481C1C}">
                           <a14:useLocalDpi xmlns:a14="http://schemas.microsoft.com/office/drawing/2010/main" val="0"/>
@@ -7746,7 +8145,7 @@
     </w:p>
     <w:p>
       <w:pPr>
-        <w:pStyle w:val="ListParagraph"/>
+        <w:pStyle w:val="a7"/>
         <w:numPr>
           <w:ilvl w:val="0"/>
           <w:numId w:val="1"/>
@@ -7782,7 +8181,7 @@
                     </pic:cNvPicPr>
                   </pic:nvPicPr>
                   <pic:blipFill>
-                    <a:blip r:embed="rId54">
+                    <a:blip r:embed="rId58">
                       <a:extLst>
                         <a:ext uri="{28A0092B-C50C-407E-A947-70E740481C1C}">
                           <a14:useLocalDpi xmlns:a14="http://schemas.microsoft.com/office/drawing/2010/main" val="0"/>
@@ -7919,7 +8318,7 @@
     </w:p>
     <w:p>
       <w:pPr>
-        <w:pStyle w:val="ListParagraph"/>
+        <w:pStyle w:val="a7"/>
         <w:numPr>
           <w:ilvl w:val="0"/>
           <w:numId w:val="1"/>
@@ -7993,7 +8392,7 @@
                     </pic:cNvPicPr>
                   </pic:nvPicPr>
                   <pic:blipFill>
-                    <a:blip r:embed="rId55">
+                    <a:blip r:embed="rId59">
                       <a:extLst>
                         <a:ext uri="{28A0092B-C50C-407E-A947-70E740481C1C}">
                           <a14:useLocalDpi xmlns:a14="http://schemas.microsoft.com/office/drawing/2010/main" val="0"/>
@@ -8731,18 +9130,18 @@
     <w:lsdException w:name="Smart Hyperlink" w:semiHidden="1" w:unhideWhenUsed="1"/>
     <w:lsdException w:name="Hashtag" w:semiHidden="1" w:unhideWhenUsed="1"/>
   </w:latentStyles>
-  <w:style w:type="paragraph" w:default="1" w:styleId="Normal">
+  <w:style w:type="paragraph" w:default="1" w:styleId="a">
     <w:name w:val="Normal"/>
     <w:qFormat/>
     <w:rsid w:val="00C83C5D"/>
   </w:style>
-  <w:style w:type="character" w:default="1" w:styleId="DefaultParagraphFont">
+  <w:style w:type="character" w:default="1" w:styleId="a0">
     <w:name w:val="Default Paragraph Font"/>
     <w:uiPriority w:val="1"/>
     <w:semiHidden/>
     <w:unhideWhenUsed/>
   </w:style>
-  <w:style w:type="table" w:default="1" w:styleId="TableNormal">
+  <w:style w:type="table" w:default="1" w:styleId="a1">
     <w:name w:val="Normal Table"/>
     <w:uiPriority w:val="99"/>
     <w:semiHidden/>
@@ -8757,16 +9156,16 @@
       </w:tblCellMar>
     </w:tblPr>
   </w:style>
-  <w:style w:type="numbering" w:default="1" w:styleId="NoList">
+  <w:style w:type="numbering" w:default="1" w:styleId="a2">
     <w:name w:val="No List"/>
     <w:uiPriority w:val="99"/>
     <w:semiHidden/>
     <w:unhideWhenUsed/>
   </w:style>
-  <w:style w:type="paragraph" w:styleId="Header">
+  <w:style w:type="paragraph" w:styleId="a3">
     <w:name w:val="header"/>
-    <w:basedOn w:val="Normal"/>
-    <w:link w:val="HeaderChar"/>
+    <w:basedOn w:val="a"/>
+    <w:link w:val="a4"/>
     <w:uiPriority w:val="99"/>
     <w:unhideWhenUsed/>
     <w:rsid w:val="00F352A2"/>
@@ -8778,17 +9177,17 @@
       <w:spacing w:after="0" w:line="240" w:lineRule="auto"/>
     </w:pPr>
   </w:style>
-  <w:style w:type="character" w:customStyle="1" w:styleId="HeaderChar">
-    <w:name w:val="Header Char"/>
-    <w:basedOn w:val="DefaultParagraphFont"/>
-    <w:link w:val="Header"/>
+  <w:style w:type="character" w:customStyle="1" w:styleId="a4">
+    <w:name w:val="หัวกระดาษ อักขระ"/>
+    <w:basedOn w:val="a0"/>
+    <w:link w:val="a3"/>
     <w:uiPriority w:val="99"/>
     <w:rsid w:val="00F352A2"/>
   </w:style>
-  <w:style w:type="paragraph" w:styleId="Footer">
+  <w:style w:type="paragraph" w:styleId="a5">
     <w:name w:val="footer"/>
-    <w:basedOn w:val="Normal"/>
-    <w:link w:val="FooterChar"/>
+    <w:basedOn w:val="a"/>
+    <w:link w:val="a6"/>
     <w:uiPriority w:val="99"/>
     <w:unhideWhenUsed/>
     <w:rsid w:val="00F352A2"/>
@@ -8800,16 +9199,16 @@
       <w:spacing w:after="0" w:line="240" w:lineRule="auto"/>
     </w:pPr>
   </w:style>
-  <w:style w:type="character" w:customStyle="1" w:styleId="FooterChar">
-    <w:name w:val="Footer Char"/>
-    <w:basedOn w:val="DefaultParagraphFont"/>
-    <w:link w:val="Footer"/>
+  <w:style w:type="character" w:customStyle="1" w:styleId="a6">
+    <w:name w:val="ท้ายกระดาษ อักขระ"/>
+    <w:basedOn w:val="a0"/>
+    <w:link w:val="a5"/>
     <w:uiPriority w:val="99"/>
     <w:rsid w:val="00F352A2"/>
   </w:style>
-  <w:style w:type="paragraph" w:styleId="ListParagraph">
+  <w:style w:type="paragraph" w:styleId="a7">
     <w:name w:val="List Paragraph"/>
-    <w:basedOn w:val="Normal"/>
+    <w:basedOn w:val="a"/>
     <w:uiPriority w:val="34"/>
     <w:qFormat/>
     <w:rsid w:val="0010728F"/>

</xml_diff>